<commit_message>
Commit 03.10.2025 Inizio sviluppo DB
</commit_message>
<xml_diff>
--- a/3_Documentazione/DocumentazioneMentalMood.docx
+++ b/3_Documentazione/DocumentazioneMentalMood.docx
@@ -70,7 +70,7 @@
           <w:kern w:val="2"/>
           <w:sz w:val="24"/>
           <w:szCs w:val="24"/>
-          <w:lang w:eastAsia="it-CH"/>
+          <w:lang w:val="it-CH" w:eastAsia="it-CH"/>
           <w14:ligatures w14:val="standardContextual"/>
         </w:rPr>
       </w:pPr>
@@ -84,7 +84,7 @@
           <w:kern w:val="2"/>
           <w:sz w:val="24"/>
           <w:szCs w:val="24"/>
-          <w:lang w:eastAsia="it-CH"/>
+          <w:lang w:val="it-CH" w:eastAsia="it-CH"/>
           <w14:ligatures w14:val="standardContextual"/>
         </w:rPr>
         <w:tab/>
@@ -99,7 +99,7 @@
         <w:fldChar w:fldCharType="begin"/>
       </w:r>
       <w:r>
-        <w:instrText xml:space="preserve"> PAGEREF _Toc210375857 \h </w:instrText>
+        <w:instrText xml:space="preserve"> PAGEREF _Toc210383573 \h </w:instrText>
       </w:r>
       <w:r>
         <w:fldChar w:fldCharType="separate"/>
@@ -123,7 +123,7 @@
           <w:kern w:val="2"/>
           <w:sz w:val="24"/>
           <w:szCs w:val="24"/>
-          <w:lang w:eastAsia="it-CH"/>
+          <w:lang w:val="it-CH" w:eastAsia="it-CH"/>
           <w14:ligatures w14:val="standardContextual"/>
         </w:rPr>
       </w:pPr>
@@ -136,7 +136,7 @@
           <w:kern w:val="2"/>
           <w:sz w:val="24"/>
           <w:szCs w:val="24"/>
-          <w:lang w:eastAsia="it-CH"/>
+          <w:lang w:val="it-CH" w:eastAsia="it-CH"/>
           <w14:ligatures w14:val="standardContextual"/>
         </w:rPr>
         <w:tab/>
@@ -151,7 +151,7 @@
         <w:fldChar w:fldCharType="begin"/>
       </w:r>
       <w:r>
-        <w:instrText xml:space="preserve"> PAGEREF _Toc210375858 \h </w:instrText>
+        <w:instrText xml:space="preserve"> PAGEREF _Toc210383574 \h </w:instrText>
       </w:r>
       <w:r>
         <w:fldChar w:fldCharType="separate"/>
@@ -175,7 +175,7 @@
           <w:kern w:val="2"/>
           <w:sz w:val="24"/>
           <w:szCs w:val="24"/>
-          <w:lang w:eastAsia="it-CH"/>
+          <w:lang w:val="it-CH" w:eastAsia="it-CH"/>
           <w14:ligatures w14:val="standardContextual"/>
         </w:rPr>
       </w:pPr>
@@ -188,7 +188,7 @@
           <w:kern w:val="2"/>
           <w:sz w:val="24"/>
           <w:szCs w:val="24"/>
-          <w:lang w:eastAsia="it-CH"/>
+          <w:lang w:val="it-CH" w:eastAsia="it-CH"/>
           <w14:ligatures w14:val="standardContextual"/>
         </w:rPr>
         <w:tab/>
@@ -203,7 +203,7 @@
         <w:fldChar w:fldCharType="begin"/>
       </w:r>
       <w:r>
-        <w:instrText xml:space="preserve"> PAGEREF _Toc210375859 \h </w:instrText>
+        <w:instrText xml:space="preserve"> PAGEREF _Toc210383575 \h </w:instrText>
       </w:r>
       <w:r>
         <w:fldChar w:fldCharType="separate"/>
@@ -227,7 +227,7 @@
           <w:kern w:val="2"/>
           <w:sz w:val="24"/>
           <w:szCs w:val="24"/>
-          <w:lang w:eastAsia="it-CH"/>
+          <w:lang w:val="it-CH" w:eastAsia="it-CH"/>
           <w14:ligatures w14:val="standardContextual"/>
         </w:rPr>
       </w:pPr>
@@ -240,7 +240,7 @@
           <w:kern w:val="2"/>
           <w:sz w:val="24"/>
           <w:szCs w:val="24"/>
-          <w:lang w:eastAsia="it-CH"/>
+          <w:lang w:val="it-CH" w:eastAsia="it-CH"/>
           <w14:ligatures w14:val="standardContextual"/>
         </w:rPr>
         <w:tab/>
@@ -255,7 +255,7 @@
         <w:fldChar w:fldCharType="begin"/>
       </w:r>
       <w:r>
-        <w:instrText xml:space="preserve"> PAGEREF _Toc210375860 \h </w:instrText>
+        <w:instrText xml:space="preserve"> PAGEREF _Toc210383576 \h </w:instrText>
       </w:r>
       <w:r>
         <w:fldChar w:fldCharType="separate"/>
@@ -279,7 +279,7 @@
           <w:kern w:val="2"/>
           <w:sz w:val="24"/>
           <w:szCs w:val="24"/>
-          <w:lang w:eastAsia="it-CH"/>
+          <w:lang w:val="it-CH" w:eastAsia="it-CH"/>
           <w14:ligatures w14:val="standardContextual"/>
         </w:rPr>
       </w:pPr>
@@ -292,7 +292,7 @@
           <w:kern w:val="2"/>
           <w:sz w:val="24"/>
           <w:szCs w:val="24"/>
-          <w:lang w:eastAsia="it-CH"/>
+          <w:lang w:val="it-CH" w:eastAsia="it-CH"/>
           <w14:ligatures w14:val="standardContextual"/>
         </w:rPr>
         <w:tab/>
@@ -307,7 +307,7 @@
         <w:fldChar w:fldCharType="begin"/>
       </w:r>
       <w:r>
-        <w:instrText xml:space="preserve"> PAGEREF _Toc210375861 \h </w:instrText>
+        <w:instrText xml:space="preserve"> PAGEREF _Toc210383577 \h </w:instrText>
       </w:r>
       <w:r>
         <w:fldChar w:fldCharType="separate"/>
@@ -331,7 +331,7 @@
           <w:kern w:val="2"/>
           <w:sz w:val="24"/>
           <w:szCs w:val="24"/>
-          <w:lang w:eastAsia="it-CH"/>
+          <w:lang w:val="it-CH" w:eastAsia="it-CH"/>
           <w14:ligatures w14:val="standardContextual"/>
         </w:rPr>
       </w:pPr>
@@ -344,7 +344,7 @@
           <w:kern w:val="2"/>
           <w:sz w:val="24"/>
           <w:szCs w:val="24"/>
-          <w:lang w:eastAsia="it-CH"/>
+          <w:lang w:val="it-CH" w:eastAsia="it-CH"/>
           <w14:ligatures w14:val="standardContextual"/>
         </w:rPr>
         <w:tab/>
@@ -359,7 +359,7 @@
         <w:fldChar w:fldCharType="begin"/>
       </w:r>
       <w:r>
-        <w:instrText xml:space="preserve"> PAGEREF _Toc210375862 \h </w:instrText>
+        <w:instrText xml:space="preserve"> PAGEREF _Toc210383578 \h </w:instrText>
       </w:r>
       <w:r>
         <w:fldChar w:fldCharType="separate"/>
@@ -383,7 +383,7 @@
           <w:kern w:val="2"/>
           <w:sz w:val="24"/>
           <w:szCs w:val="24"/>
-          <w:lang w:eastAsia="it-CH"/>
+          <w:lang w:val="it-CH" w:eastAsia="it-CH"/>
           <w14:ligatures w14:val="standardContextual"/>
         </w:rPr>
       </w:pPr>
@@ -396,7 +396,7 @@
           <w:kern w:val="2"/>
           <w:sz w:val="24"/>
           <w:szCs w:val="24"/>
-          <w:lang w:eastAsia="it-CH"/>
+          <w:lang w:val="it-CH" w:eastAsia="it-CH"/>
           <w14:ligatures w14:val="standardContextual"/>
         </w:rPr>
         <w:tab/>
@@ -411,7 +411,7 @@
         <w:fldChar w:fldCharType="begin"/>
       </w:r>
       <w:r>
-        <w:instrText xml:space="preserve"> PAGEREF _Toc210375863 \h </w:instrText>
+        <w:instrText xml:space="preserve"> PAGEREF _Toc210383579 \h </w:instrText>
       </w:r>
       <w:r>
         <w:fldChar w:fldCharType="separate"/>
@@ -435,7 +435,7 @@
           <w:kern w:val="2"/>
           <w:sz w:val="24"/>
           <w:szCs w:val="24"/>
-          <w:lang w:eastAsia="it-CH"/>
+          <w:lang w:val="it-CH" w:eastAsia="it-CH"/>
           <w14:ligatures w14:val="standardContextual"/>
         </w:rPr>
       </w:pPr>
@@ -448,7 +448,7 @@
           <w:kern w:val="2"/>
           <w:sz w:val="24"/>
           <w:szCs w:val="24"/>
-          <w:lang w:eastAsia="it-CH"/>
+          <w:lang w:val="it-CH" w:eastAsia="it-CH"/>
           <w14:ligatures w14:val="standardContextual"/>
         </w:rPr>
         <w:tab/>
@@ -463,7 +463,7 @@
         <w:fldChar w:fldCharType="begin"/>
       </w:r>
       <w:r>
-        <w:instrText xml:space="preserve"> PAGEREF _Toc210375864 \h </w:instrText>
+        <w:instrText xml:space="preserve"> PAGEREF _Toc210383580 \h </w:instrText>
       </w:r>
       <w:r>
         <w:fldChar w:fldCharType="separate"/>
@@ -487,7 +487,7 @@
           <w:kern w:val="2"/>
           <w:sz w:val="24"/>
           <w:szCs w:val="24"/>
-          <w:lang w:eastAsia="it-CH"/>
+          <w:lang w:val="it-CH" w:eastAsia="it-CH"/>
           <w14:ligatures w14:val="standardContextual"/>
         </w:rPr>
       </w:pPr>
@@ -500,7 +500,7 @@
           <w:kern w:val="2"/>
           <w:sz w:val="24"/>
           <w:szCs w:val="24"/>
-          <w:lang w:eastAsia="it-CH"/>
+          <w:lang w:val="it-CH" w:eastAsia="it-CH"/>
           <w14:ligatures w14:val="standardContextual"/>
         </w:rPr>
         <w:tab/>
@@ -515,7 +515,7 @@
         <w:fldChar w:fldCharType="begin"/>
       </w:r>
       <w:r>
-        <w:instrText xml:space="preserve"> PAGEREF _Toc210375865 \h </w:instrText>
+        <w:instrText xml:space="preserve"> PAGEREF _Toc210383581 \h </w:instrText>
       </w:r>
       <w:r>
         <w:fldChar w:fldCharType="separate"/>
@@ -539,7 +539,7 @@
           <w:kern w:val="2"/>
           <w:sz w:val="24"/>
           <w:szCs w:val="24"/>
-          <w:lang w:eastAsia="it-CH"/>
+          <w:lang w:val="it-CH" w:eastAsia="it-CH"/>
           <w14:ligatures w14:val="standardContextual"/>
         </w:rPr>
       </w:pPr>
@@ -552,7 +552,7 @@
           <w:kern w:val="2"/>
           <w:sz w:val="24"/>
           <w:szCs w:val="24"/>
-          <w:lang w:eastAsia="it-CH"/>
+          <w:lang w:val="it-CH" w:eastAsia="it-CH"/>
           <w14:ligatures w14:val="standardContextual"/>
         </w:rPr>
         <w:tab/>
@@ -567,7 +567,7 @@
         <w:fldChar w:fldCharType="begin"/>
       </w:r>
       <w:r>
-        <w:instrText xml:space="preserve"> PAGEREF _Toc210375866 \h </w:instrText>
+        <w:instrText xml:space="preserve"> PAGEREF _Toc210383582 \h </w:instrText>
       </w:r>
       <w:r>
         <w:fldChar w:fldCharType="separate"/>
@@ -591,7 +591,7 @@
           <w:kern w:val="2"/>
           <w:sz w:val="24"/>
           <w:szCs w:val="24"/>
-          <w:lang w:eastAsia="it-CH"/>
+          <w:lang w:val="it-CH" w:eastAsia="it-CH"/>
           <w14:ligatures w14:val="standardContextual"/>
         </w:rPr>
       </w:pPr>
@@ -604,7 +604,7 @@
           <w:kern w:val="2"/>
           <w:sz w:val="24"/>
           <w:szCs w:val="24"/>
-          <w:lang w:eastAsia="it-CH"/>
+          <w:lang w:val="it-CH" w:eastAsia="it-CH"/>
           <w14:ligatures w14:val="standardContextual"/>
         </w:rPr>
         <w:tab/>
@@ -619,7 +619,7 @@
         <w:fldChar w:fldCharType="begin"/>
       </w:r>
       <w:r>
-        <w:instrText xml:space="preserve"> PAGEREF _Toc210375867 \h </w:instrText>
+        <w:instrText xml:space="preserve"> PAGEREF _Toc210383583 \h </w:instrText>
       </w:r>
       <w:r>
         <w:fldChar w:fldCharType="separate"/>
@@ -643,7 +643,7 @@
           <w:kern w:val="2"/>
           <w:sz w:val="24"/>
           <w:szCs w:val="24"/>
-          <w:lang w:eastAsia="it-CH"/>
+          <w:lang w:val="it-CH" w:eastAsia="it-CH"/>
           <w14:ligatures w14:val="standardContextual"/>
         </w:rPr>
       </w:pPr>
@@ -656,7 +656,7 @@
           <w:kern w:val="2"/>
           <w:sz w:val="24"/>
           <w:szCs w:val="24"/>
-          <w:lang w:eastAsia="it-CH"/>
+          <w:lang w:val="it-CH" w:eastAsia="it-CH"/>
           <w14:ligatures w14:val="standardContextual"/>
         </w:rPr>
         <w:tab/>
@@ -671,7 +671,7 @@
         <w:fldChar w:fldCharType="begin"/>
       </w:r>
       <w:r>
-        <w:instrText xml:space="preserve"> PAGEREF _Toc210375868 \h </w:instrText>
+        <w:instrText xml:space="preserve"> PAGEREF _Toc210383584 \h </w:instrText>
       </w:r>
       <w:r>
         <w:fldChar w:fldCharType="separate"/>
@@ -695,7 +695,7 @@
           <w:kern w:val="2"/>
           <w:sz w:val="24"/>
           <w:szCs w:val="24"/>
-          <w:lang w:eastAsia="it-CH"/>
+          <w:lang w:val="it-CH" w:eastAsia="it-CH"/>
           <w14:ligatures w14:val="standardContextual"/>
         </w:rPr>
       </w:pPr>
@@ -708,7 +708,7 @@
           <w:kern w:val="2"/>
           <w:sz w:val="24"/>
           <w:szCs w:val="24"/>
-          <w:lang w:eastAsia="it-CH"/>
+          <w:lang w:val="it-CH" w:eastAsia="it-CH"/>
           <w14:ligatures w14:val="standardContextual"/>
         </w:rPr>
         <w:tab/>
@@ -723,7 +723,7 @@
         <w:fldChar w:fldCharType="begin"/>
       </w:r>
       <w:r>
-        <w:instrText xml:space="preserve"> PAGEREF _Toc210375869 \h </w:instrText>
+        <w:instrText xml:space="preserve"> PAGEREF _Toc210383585 \h </w:instrText>
       </w:r>
       <w:r>
         <w:fldChar w:fldCharType="separate"/>
@@ -747,7 +747,7 @@
           <w:kern w:val="2"/>
           <w:sz w:val="24"/>
           <w:szCs w:val="24"/>
-          <w:lang w:eastAsia="it-CH"/>
+          <w:lang w:val="it-CH" w:eastAsia="it-CH"/>
           <w14:ligatures w14:val="standardContextual"/>
         </w:rPr>
       </w:pPr>
@@ -760,7 +760,7 @@
           <w:kern w:val="2"/>
           <w:sz w:val="24"/>
           <w:szCs w:val="24"/>
-          <w:lang w:eastAsia="it-CH"/>
+          <w:lang w:val="it-CH" w:eastAsia="it-CH"/>
           <w14:ligatures w14:val="standardContextual"/>
         </w:rPr>
         <w:tab/>
@@ -775,7 +775,7 @@
         <w:fldChar w:fldCharType="begin"/>
       </w:r>
       <w:r>
-        <w:instrText xml:space="preserve"> PAGEREF _Toc210375870 \h </w:instrText>
+        <w:instrText xml:space="preserve"> PAGEREF _Toc210383586 \h </w:instrText>
       </w:r>
       <w:r>
         <w:fldChar w:fldCharType="separate"/>
@@ -799,7 +799,7 @@
           <w:kern w:val="2"/>
           <w:sz w:val="24"/>
           <w:szCs w:val="24"/>
-          <w:lang w:eastAsia="it-CH"/>
+          <w:lang w:val="it-CH" w:eastAsia="it-CH"/>
           <w14:ligatures w14:val="standardContextual"/>
         </w:rPr>
       </w:pPr>
@@ -812,7 +812,7 @@
           <w:kern w:val="2"/>
           <w:sz w:val="24"/>
           <w:szCs w:val="24"/>
-          <w:lang w:eastAsia="it-CH"/>
+          <w:lang w:val="it-CH" w:eastAsia="it-CH"/>
           <w14:ligatures w14:val="standardContextual"/>
         </w:rPr>
         <w:tab/>
@@ -827,13 +827,13 @@
         <w:fldChar w:fldCharType="begin"/>
       </w:r>
       <w:r>
-        <w:instrText xml:space="preserve"> PAGEREF _Toc210375871 \h </w:instrText>
+        <w:instrText xml:space="preserve"> PAGEREF _Toc210383587 \h </w:instrText>
       </w:r>
       <w:r>
         <w:fldChar w:fldCharType="separate"/>
       </w:r>
       <w:r>
-        <w:t>8</w:t>
+        <w:t>9</w:t>
       </w:r>
       <w:r>
         <w:fldChar w:fldCharType="end"/>
@@ -851,7 +851,7 @@
           <w:kern w:val="2"/>
           <w:sz w:val="24"/>
           <w:szCs w:val="24"/>
-          <w:lang w:eastAsia="it-CH"/>
+          <w:lang w:val="it-CH" w:eastAsia="it-CH"/>
           <w14:ligatures w14:val="standardContextual"/>
         </w:rPr>
       </w:pPr>
@@ -864,7 +864,7 @@
           <w:kern w:val="2"/>
           <w:sz w:val="24"/>
           <w:szCs w:val="24"/>
-          <w:lang w:eastAsia="it-CH"/>
+          <w:lang w:val="it-CH" w:eastAsia="it-CH"/>
           <w14:ligatures w14:val="standardContextual"/>
         </w:rPr>
         <w:tab/>
@@ -879,7 +879,7 @@
         <w:fldChar w:fldCharType="begin"/>
       </w:r>
       <w:r>
-        <w:instrText xml:space="preserve"> PAGEREF _Toc210375872 \h </w:instrText>
+        <w:instrText xml:space="preserve"> PAGEREF _Toc210383588 \h </w:instrText>
       </w:r>
       <w:r>
         <w:fldChar w:fldCharType="separate"/>
@@ -893,9 +893,9 @@
     </w:p>
     <w:p>
       <w:pPr>
-        <w:pStyle w:val="Sommario2"/>
-        <w:tabs>
-          <w:tab w:val="left" w:pos="800"/>
+        <w:pStyle w:val="Sommario3"/>
+        <w:tabs>
+          <w:tab w:val="left" w:pos="1200"/>
           <w:tab w:val="right" w:leader="dot" w:pos="9628"/>
         </w:tabs>
         <w:rPr>
@@ -903,12 +903,12 @@
           <w:kern w:val="2"/>
           <w:sz w:val="24"/>
           <w:szCs w:val="24"/>
-          <w:lang w:eastAsia="it-CH"/>
+          <w:lang w:val="it-CH" w:eastAsia="it-CH"/>
           <w14:ligatures w14:val="standardContextual"/>
         </w:rPr>
       </w:pPr>
       <w:r>
-        <w:t>3.2</w:t>
+        <w:t>3.1.1</w:t>
       </w:r>
       <w:r>
         <w:rPr>
@@ -916,13 +916,13 @@
           <w:kern w:val="2"/>
           <w:sz w:val="24"/>
           <w:szCs w:val="24"/>
-          <w:lang w:eastAsia="it-CH"/>
+          <w:lang w:val="it-CH" w:eastAsia="it-CH"/>
           <w14:ligatures w14:val="standardContextual"/>
         </w:rPr>
         <w:tab/>
       </w:r>
       <w:r>
-        <w:t>Design delle interfacce</w:t>
+        <w:t>Diagramma ER</w:t>
       </w:r>
       <w:r>
         <w:tab/>
@@ -931,7 +931,7 @@
         <w:fldChar w:fldCharType="begin"/>
       </w:r>
       <w:r>
-        <w:instrText xml:space="preserve"> PAGEREF _Toc210375873 \h </w:instrText>
+        <w:instrText xml:space="preserve"> PAGEREF _Toc210383589 \h </w:instrText>
       </w:r>
       <w:r>
         <w:fldChar w:fldCharType="separate"/>
@@ -955,12 +955,12 @@
           <w:kern w:val="2"/>
           <w:sz w:val="24"/>
           <w:szCs w:val="24"/>
-          <w:lang w:eastAsia="it-CH"/>
+          <w:lang w:val="it-CH" w:eastAsia="it-CH"/>
           <w14:ligatures w14:val="standardContextual"/>
         </w:rPr>
       </w:pPr>
       <w:r>
-        <w:t>3.3</w:t>
+        <w:t>3.2</w:t>
       </w:r>
       <w:r>
         <w:rPr>
@@ -968,13 +968,13 @@
           <w:kern w:val="2"/>
           <w:sz w:val="24"/>
           <w:szCs w:val="24"/>
-          <w:lang w:eastAsia="it-CH"/>
+          <w:lang w:val="it-CH" w:eastAsia="it-CH"/>
           <w14:ligatures w14:val="standardContextual"/>
         </w:rPr>
         <w:tab/>
       </w:r>
       <w:r>
-        <w:t>Design procedurale</w:t>
+        <w:t>Design delle interfacce</w:t>
       </w:r>
       <w:r>
         <w:tab/>
@@ -983,13 +983,13 @@
         <w:fldChar w:fldCharType="begin"/>
       </w:r>
       <w:r>
-        <w:instrText xml:space="preserve"> PAGEREF _Toc210375874 \h </w:instrText>
+        <w:instrText xml:space="preserve"> PAGEREF _Toc210383590 \h </w:instrText>
       </w:r>
       <w:r>
         <w:fldChar w:fldCharType="separate"/>
       </w:r>
       <w:r>
-        <w:t>10</w:t>
+        <w:t>9</w:t>
       </w:r>
       <w:r>
         <w:fldChar w:fldCharType="end"/>
@@ -997,9 +997,9 @@
     </w:p>
     <w:p>
       <w:pPr>
-        <w:pStyle w:val="Sommario1"/>
-        <w:tabs>
-          <w:tab w:val="left" w:pos="400"/>
+        <w:pStyle w:val="Sommario3"/>
+        <w:tabs>
+          <w:tab w:val="left" w:pos="1200"/>
           <w:tab w:val="right" w:leader="dot" w:pos="9628"/>
         </w:tabs>
         <w:rPr>
@@ -1007,12 +1007,12 @@
           <w:kern w:val="2"/>
           <w:sz w:val="24"/>
           <w:szCs w:val="24"/>
-          <w:lang w:eastAsia="it-CH"/>
+          <w:lang w:val="it-CH" w:eastAsia="it-CH"/>
           <w14:ligatures w14:val="standardContextual"/>
         </w:rPr>
       </w:pPr>
       <w:r>
-        <w:t>4</w:t>
+        <w:t>3.2.1</w:t>
       </w:r>
       <w:r>
         <w:rPr>
@@ -1020,13 +1020,13 @@
           <w:kern w:val="2"/>
           <w:sz w:val="24"/>
           <w:szCs w:val="24"/>
-          <w:lang w:eastAsia="it-CH"/>
+          <w:lang w:val="it-CH" w:eastAsia="it-CH"/>
           <w14:ligatures w14:val="standardContextual"/>
         </w:rPr>
         <w:tab/>
       </w:r>
       <w:r>
-        <w:t>Implementazione</w:t>
+        <w:t>UI Bozza</w:t>
       </w:r>
       <w:r>
         <w:tab/>
@@ -1035,13 +1035,13 @@
         <w:fldChar w:fldCharType="begin"/>
       </w:r>
       <w:r>
-        <w:instrText xml:space="preserve"> PAGEREF _Toc210375875 \h </w:instrText>
+        <w:instrText xml:space="preserve"> PAGEREF _Toc210383591 \h </w:instrText>
       </w:r>
       <w:r>
         <w:fldChar w:fldCharType="separate"/>
       </w:r>
       <w:r>
-        <w:t>11</w:t>
+        <w:t>10</w:t>
       </w:r>
       <w:r>
         <w:fldChar w:fldCharType="end"/>
@@ -1049,9 +1049,9 @@
     </w:p>
     <w:p>
       <w:pPr>
-        <w:pStyle w:val="Sommario1"/>
-        <w:tabs>
-          <w:tab w:val="left" w:pos="400"/>
+        <w:pStyle w:val="Sommario3"/>
+        <w:tabs>
+          <w:tab w:val="left" w:pos="1200"/>
           <w:tab w:val="right" w:leader="dot" w:pos="9628"/>
         </w:tabs>
         <w:rPr>
@@ -1059,12 +1059,12 @@
           <w:kern w:val="2"/>
           <w:sz w:val="24"/>
           <w:szCs w:val="24"/>
-          <w:lang w:eastAsia="it-CH"/>
+          <w:lang w:val="it-CH" w:eastAsia="it-CH"/>
           <w14:ligatures w14:val="standardContextual"/>
         </w:rPr>
       </w:pPr>
       <w:r>
-        <w:t>5</w:t>
+        <w:t>3.2.2</w:t>
       </w:r>
       <w:r>
         <w:rPr>
@@ -1072,13 +1072,13 @@
           <w:kern w:val="2"/>
           <w:sz w:val="24"/>
           <w:szCs w:val="24"/>
-          <w:lang w:eastAsia="it-CH"/>
+          <w:lang w:val="it-CH" w:eastAsia="it-CH"/>
           <w14:ligatures w14:val="standardContextual"/>
         </w:rPr>
         <w:tab/>
       </w:r>
       <w:r>
-        <w:t>Test</w:t>
+        <w:t>UI finale</w:t>
       </w:r>
       <w:r>
         <w:tab/>
@@ -1087,13 +1087,13 @@
         <w:fldChar w:fldCharType="begin"/>
       </w:r>
       <w:r>
-        <w:instrText xml:space="preserve"> PAGEREF _Toc210375876 \h </w:instrText>
+        <w:instrText xml:space="preserve"> PAGEREF _Toc210383592 \h </w:instrText>
       </w:r>
       <w:r>
         <w:fldChar w:fldCharType="separate"/>
       </w:r>
       <w:r>
-        <w:t>11</w:t>
+        <w:t>10</w:t>
       </w:r>
       <w:r>
         <w:fldChar w:fldCharType="end"/>
@@ -1111,12 +1111,12 @@
           <w:kern w:val="2"/>
           <w:sz w:val="24"/>
           <w:szCs w:val="24"/>
-          <w:lang w:eastAsia="it-CH"/>
+          <w:lang w:val="it-CH" w:eastAsia="it-CH"/>
           <w14:ligatures w14:val="standardContextual"/>
         </w:rPr>
       </w:pPr>
       <w:r>
-        <w:t>5.1</w:t>
+        <w:t>3.3</w:t>
       </w:r>
       <w:r>
         <w:rPr>
@@ -1124,13 +1124,13 @@
           <w:kern w:val="2"/>
           <w:sz w:val="24"/>
           <w:szCs w:val="24"/>
-          <w:lang w:eastAsia="it-CH"/>
+          <w:lang w:val="it-CH" w:eastAsia="it-CH"/>
           <w14:ligatures w14:val="standardContextual"/>
         </w:rPr>
         <w:tab/>
       </w:r>
       <w:r>
-        <w:t>Protocollo di test</w:t>
+        <w:t>Design procedurale</w:t>
       </w:r>
       <w:r>
         <w:tab/>
@@ -1139,7 +1139,7 @@
         <w:fldChar w:fldCharType="begin"/>
       </w:r>
       <w:r>
-        <w:instrText xml:space="preserve"> PAGEREF _Toc210375877 \h </w:instrText>
+        <w:instrText xml:space="preserve"> PAGEREF _Toc210383593 \h </w:instrText>
       </w:r>
       <w:r>
         <w:fldChar w:fldCharType="separate"/>
@@ -1153,9 +1153,9 @@
     </w:p>
     <w:p>
       <w:pPr>
-        <w:pStyle w:val="Sommario2"/>
-        <w:tabs>
-          <w:tab w:val="left" w:pos="800"/>
+        <w:pStyle w:val="Sommario1"/>
+        <w:tabs>
+          <w:tab w:val="left" w:pos="400"/>
           <w:tab w:val="right" w:leader="dot" w:pos="9628"/>
         </w:tabs>
         <w:rPr>
@@ -1163,12 +1163,12 @@
           <w:kern w:val="2"/>
           <w:sz w:val="24"/>
           <w:szCs w:val="24"/>
-          <w:lang w:eastAsia="it-CH"/>
+          <w:lang w:val="it-CH" w:eastAsia="it-CH"/>
           <w14:ligatures w14:val="standardContextual"/>
         </w:rPr>
       </w:pPr>
       <w:r>
-        <w:t>5.2</w:t>
+        <w:t>4</w:t>
       </w:r>
       <w:r>
         <w:rPr>
@@ -1176,13 +1176,13 @@
           <w:kern w:val="2"/>
           <w:sz w:val="24"/>
           <w:szCs w:val="24"/>
-          <w:lang w:eastAsia="it-CH"/>
+          <w:lang w:val="it-CH" w:eastAsia="it-CH"/>
           <w14:ligatures w14:val="standardContextual"/>
         </w:rPr>
         <w:tab/>
       </w:r>
       <w:r>
-        <w:t>Risultati test</w:t>
+        <w:t>Implementazione</w:t>
       </w:r>
       <w:r>
         <w:tab/>
@@ -1191,7 +1191,7 @@
         <w:fldChar w:fldCharType="begin"/>
       </w:r>
       <w:r>
-        <w:instrText xml:space="preserve"> PAGEREF _Toc210375878 \h </w:instrText>
+        <w:instrText xml:space="preserve"> PAGEREF _Toc210383594 \h </w:instrText>
       </w:r>
       <w:r>
         <w:fldChar w:fldCharType="separate"/>
@@ -1205,9 +1205,9 @@
     </w:p>
     <w:p>
       <w:pPr>
-        <w:pStyle w:val="Sommario2"/>
-        <w:tabs>
-          <w:tab w:val="left" w:pos="800"/>
+        <w:pStyle w:val="Sommario1"/>
+        <w:tabs>
+          <w:tab w:val="left" w:pos="400"/>
           <w:tab w:val="right" w:leader="dot" w:pos="9628"/>
         </w:tabs>
         <w:rPr>
@@ -1215,12 +1215,12 @@
           <w:kern w:val="2"/>
           <w:sz w:val="24"/>
           <w:szCs w:val="24"/>
-          <w:lang w:eastAsia="it-CH"/>
+          <w:lang w:val="it-CH" w:eastAsia="it-CH"/>
           <w14:ligatures w14:val="standardContextual"/>
         </w:rPr>
       </w:pPr>
       <w:r>
-        <w:t>5.3</w:t>
+        <w:t>5</w:t>
       </w:r>
       <w:r>
         <w:rPr>
@@ -1228,13 +1228,13 @@
           <w:kern w:val="2"/>
           <w:sz w:val="24"/>
           <w:szCs w:val="24"/>
-          <w:lang w:eastAsia="it-CH"/>
+          <w:lang w:val="it-CH" w:eastAsia="it-CH"/>
           <w14:ligatures w14:val="standardContextual"/>
         </w:rPr>
         <w:tab/>
       </w:r>
       <w:r>
-        <w:t>Mancanze/limitazioni conosciute</w:t>
+        <w:t>Test</w:t>
       </w:r>
       <w:r>
         <w:tab/>
@@ -1243,7 +1243,7 @@
         <w:fldChar w:fldCharType="begin"/>
       </w:r>
       <w:r>
-        <w:instrText xml:space="preserve"> PAGEREF _Toc210375879 \h </w:instrText>
+        <w:instrText xml:space="preserve"> PAGEREF _Toc210383595 \h </w:instrText>
       </w:r>
       <w:r>
         <w:fldChar w:fldCharType="separate"/>
@@ -1257,9 +1257,9 @@
     </w:p>
     <w:p>
       <w:pPr>
-        <w:pStyle w:val="Sommario1"/>
-        <w:tabs>
-          <w:tab w:val="left" w:pos="400"/>
+        <w:pStyle w:val="Sommario2"/>
+        <w:tabs>
+          <w:tab w:val="left" w:pos="800"/>
           <w:tab w:val="right" w:leader="dot" w:pos="9628"/>
         </w:tabs>
         <w:rPr>
@@ -1267,12 +1267,12 @@
           <w:kern w:val="2"/>
           <w:sz w:val="24"/>
           <w:szCs w:val="24"/>
-          <w:lang w:eastAsia="it-CH"/>
+          <w:lang w:val="it-CH" w:eastAsia="it-CH"/>
           <w14:ligatures w14:val="standardContextual"/>
         </w:rPr>
       </w:pPr>
       <w:r>
-        <w:t>6</w:t>
+        <w:t>5.1</w:t>
       </w:r>
       <w:r>
         <w:rPr>
@@ -1280,13 +1280,13 @@
           <w:kern w:val="2"/>
           <w:sz w:val="24"/>
           <w:szCs w:val="24"/>
-          <w:lang w:eastAsia="it-CH"/>
+          <w:lang w:val="it-CH" w:eastAsia="it-CH"/>
           <w14:ligatures w14:val="standardContextual"/>
         </w:rPr>
         <w:tab/>
       </w:r>
       <w:r>
-        <w:t>Consuntivo</w:t>
+        <w:t>Protocollo di test</w:t>
       </w:r>
       <w:r>
         <w:tab/>
@@ -1295,7 +1295,7 @@
         <w:fldChar w:fldCharType="begin"/>
       </w:r>
       <w:r>
-        <w:instrText xml:space="preserve"> PAGEREF _Toc210375880 \h </w:instrText>
+        <w:instrText xml:space="preserve"> PAGEREF _Toc210383596 \h </w:instrText>
       </w:r>
       <w:r>
         <w:fldChar w:fldCharType="separate"/>
@@ -1309,9 +1309,9 @@
     </w:p>
     <w:p>
       <w:pPr>
-        <w:pStyle w:val="Sommario1"/>
-        <w:tabs>
-          <w:tab w:val="left" w:pos="400"/>
+        <w:pStyle w:val="Sommario2"/>
+        <w:tabs>
+          <w:tab w:val="left" w:pos="800"/>
           <w:tab w:val="right" w:leader="dot" w:pos="9628"/>
         </w:tabs>
         <w:rPr>
@@ -1319,12 +1319,12 @@
           <w:kern w:val="2"/>
           <w:sz w:val="24"/>
           <w:szCs w:val="24"/>
-          <w:lang w:eastAsia="it-CH"/>
+          <w:lang w:val="it-CH" w:eastAsia="it-CH"/>
           <w14:ligatures w14:val="standardContextual"/>
         </w:rPr>
       </w:pPr>
       <w:r>
-        <w:t>7</w:t>
+        <w:t>5.2</w:t>
       </w:r>
       <w:r>
         <w:rPr>
@@ -1332,13 +1332,13 @@
           <w:kern w:val="2"/>
           <w:sz w:val="24"/>
           <w:szCs w:val="24"/>
-          <w:lang w:eastAsia="it-CH"/>
+          <w:lang w:val="it-CH" w:eastAsia="it-CH"/>
           <w14:ligatures w14:val="standardContextual"/>
         </w:rPr>
         <w:tab/>
       </w:r>
       <w:r>
-        <w:t>Conclusioni</w:t>
+        <w:t>Risultati test</w:t>
       </w:r>
       <w:r>
         <w:tab/>
@@ -1347,13 +1347,13 @@
         <w:fldChar w:fldCharType="begin"/>
       </w:r>
       <w:r>
-        <w:instrText xml:space="preserve"> PAGEREF _Toc210375881 \h </w:instrText>
+        <w:instrText xml:space="preserve"> PAGEREF _Toc210383597 \h </w:instrText>
       </w:r>
       <w:r>
         <w:fldChar w:fldCharType="separate"/>
       </w:r>
       <w:r>
-        <w:t>12</w:t>
+        <w:t>13</w:t>
       </w:r>
       <w:r>
         <w:fldChar w:fldCharType="end"/>
@@ -1371,12 +1371,12 @@
           <w:kern w:val="2"/>
           <w:sz w:val="24"/>
           <w:szCs w:val="24"/>
-          <w:lang w:eastAsia="it-CH"/>
+          <w:lang w:val="it-CH" w:eastAsia="it-CH"/>
           <w14:ligatures w14:val="standardContextual"/>
         </w:rPr>
       </w:pPr>
       <w:r>
-        <w:t>7.1</w:t>
+        <w:t>5.3</w:t>
       </w:r>
       <w:r>
         <w:rPr>
@@ -1384,13 +1384,13 @@
           <w:kern w:val="2"/>
           <w:sz w:val="24"/>
           <w:szCs w:val="24"/>
-          <w:lang w:eastAsia="it-CH"/>
+          <w:lang w:val="it-CH" w:eastAsia="it-CH"/>
           <w14:ligatures w14:val="standardContextual"/>
         </w:rPr>
         <w:tab/>
       </w:r>
       <w:r>
-        <w:t>Sviluppi futuri</w:t>
+        <w:t>Mancanze/limitazioni conosciute</w:t>
       </w:r>
       <w:r>
         <w:tab/>
@@ -1399,13 +1399,13 @@
         <w:fldChar w:fldCharType="begin"/>
       </w:r>
       <w:r>
-        <w:instrText xml:space="preserve"> PAGEREF _Toc210375882 \h </w:instrText>
+        <w:instrText xml:space="preserve"> PAGEREF _Toc210383598 \h </w:instrText>
       </w:r>
       <w:r>
         <w:fldChar w:fldCharType="separate"/>
       </w:r>
       <w:r>
-        <w:t>12</w:t>
+        <w:t>13</w:t>
       </w:r>
       <w:r>
         <w:fldChar w:fldCharType="end"/>
@@ -1413,9 +1413,9 @@
     </w:p>
     <w:p>
       <w:pPr>
-        <w:pStyle w:val="Sommario2"/>
-        <w:tabs>
-          <w:tab w:val="left" w:pos="800"/>
+        <w:pStyle w:val="Sommario1"/>
+        <w:tabs>
+          <w:tab w:val="left" w:pos="400"/>
           <w:tab w:val="right" w:leader="dot" w:pos="9628"/>
         </w:tabs>
         <w:rPr>
@@ -1423,12 +1423,12 @@
           <w:kern w:val="2"/>
           <w:sz w:val="24"/>
           <w:szCs w:val="24"/>
-          <w:lang w:eastAsia="it-CH"/>
+          <w:lang w:val="it-CH" w:eastAsia="it-CH"/>
           <w14:ligatures w14:val="standardContextual"/>
         </w:rPr>
       </w:pPr>
       <w:r>
-        <w:t>7.2</w:t>
+        <w:t>6</w:t>
       </w:r>
       <w:r>
         <w:rPr>
@@ -1436,13 +1436,13 @@
           <w:kern w:val="2"/>
           <w:sz w:val="24"/>
           <w:szCs w:val="24"/>
-          <w:lang w:eastAsia="it-CH"/>
+          <w:lang w:val="it-CH" w:eastAsia="it-CH"/>
           <w14:ligatures w14:val="standardContextual"/>
         </w:rPr>
         <w:tab/>
       </w:r>
       <w:r>
-        <w:t>Considerazioni personali</w:t>
+        <w:t>Consuntivo</w:t>
       </w:r>
       <w:r>
         <w:tab/>
@@ -1451,13 +1451,13 @@
         <w:fldChar w:fldCharType="begin"/>
       </w:r>
       <w:r>
-        <w:instrText xml:space="preserve"> PAGEREF _Toc210375883 \h </w:instrText>
+        <w:instrText xml:space="preserve"> PAGEREF _Toc210383599 \h </w:instrText>
       </w:r>
       <w:r>
         <w:fldChar w:fldCharType="separate"/>
       </w:r>
       <w:r>
-        <w:t>12</w:t>
+        <w:t>13</w:t>
       </w:r>
       <w:r>
         <w:fldChar w:fldCharType="end"/>
@@ -1475,12 +1475,12 @@
           <w:kern w:val="2"/>
           <w:sz w:val="24"/>
           <w:szCs w:val="24"/>
-          <w:lang w:eastAsia="it-CH"/>
+          <w:lang w:val="it-CH" w:eastAsia="it-CH"/>
           <w14:ligatures w14:val="standardContextual"/>
         </w:rPr>
       </w:pPr>
       <w:r>
-        <w:t>8</w:t>
+        <w:t>7</w:t>
       </w:r>
       <w:r>
         <w:rPr>
@@ -1488,13 +1488,13 @@
           <w:kern w:val="2"/>
           <w:sz w:val="24"/>
           <w:szCs w:val="24"/>
-          <w:lang w:eastAsia="it-CH"/>
+          <w:lang w:val="it-CH" w:eastAsia="it-CH"/>
           <w14:ligatures w14:val="standardContextual"/>
         </w:rPr>
         <w:tab/>
       </w:r>
       <w:r>
-        <w:t>Glossario</w:t>
+        <w:t>Conclusioni</w:t>
       </w:r>
       <w:r>
         <w:tab/>
@@ -1503,13 +1503,13 @@
         <w:fldChar w:fldCharType="begin"/>
       </w:r>
       <w:r>
-        <w:instrText xml:space="preserve"> PAGEREF _Toc210375884 \h </w:instrText>
+        <w:instrText xml:space="preserve"> PAGEREF _Toc210383600 \h </w:instrText>
       </w:r>
       <w:r>
         <w:fldChar w:fldCharType="separate"/>
       </w:r>
       <w:r>
-        <w:t>12</w:t>
+        <w:t>13</w:t>
       </w:r>
       <w:r>
         <w:fldChar w:fldCharType="end"/>
@@ -1517,9 +1517,9 @@
     </w:p>
     <w:p>
       <w:pPr>
-        <w:pStyle w:val="Sommario1"/>
-        <w:tabs>
-          <w:tab w:val="left" w:pos="400"/>
+        <w:pStyle w:val="Sommario2"/>
+        <w:tabs>
+          <w:tab w:val="left" w:pos="800"/>
           <w:tab w:val="right" w:leader="dot" w:pos="9628"/>
         </w:tabs>
         <w:rPr>
@@ -1527,12 +1527,12 @@
           <w:kern w:val="2"/>
           <w:sz w:val="24"/>
           <w:szCs w:val="24"/>
-          <w:lang w:eastAsia="it-CH"/>
+          <w:lang w:val="it-CH" w:eastAsia="it-CH"/>
           <w14:ligatures w14:val="standardContextual"/>
         </w:rPr>
       </w:pPr>
       <w:r>
-        <w:t>9</w:t>
+        <w:t>7.1</w:t>
       </w:r>
       <w:r>
         <w:rPr>
@@ -1540,13 +1540,13 @@
           <w:kern w:val="2"/>
           <w:sz w:val="24"/>
           <w:szCs w:val="24"/>
-          <w:lang w:eastAsia="it-CH"/>
+          <w:lang w:val="it-CH" w:eastAsia="it-CH"/>
           <w14:ligatures w14:val="standardContextual"/>
         </w:rPr>
         <w:tab/>
       </w:r>
       <w:r>
-        <w:t>Bibliografia</w:t>
+        <w:t>Sviluppi futuri</w:t>
       </w:r>
       <w:r>
         <w:tab/>
@@ -1555,7 +1555,7 @@
         <w:fldChar w:fldCharType="begin"/>
       </w:r>
       <w:r>
-        <w:instrText xml:space="preserve"> PAGEREF _Toc210375885 \h </w:instrText>
+        <w:instrText xml:space="preserve"> PAGEREF _Toc210383601 \h </w:instrText>
       </w:r>
       <w:r>
         <w:fldChar w:fldCharType="separate"/>
@@ -1579,12 +1579,12 @@
           <w:kern w:val="2"/>
           <w:sz w:val="24"/>
           <w:szCs w:val="24"/>
-          <w:lang w:eastAsia="it-CH"/>
+          <w:lang w:val="it-CH" w:eastAsia="it-CH"/>
           <w14:ligatures w14:val="standardContextual"/>
         </w:rPr>
       </w:pPr>
       <w:r>
-        <w:t>9.1</w:t>
+        <w:t>7.2</w:t>
       </w:r>
       <w:r>
         <w:rPr>
@@ -1592,13 +1592,13 @@
           <w:kern w:val="2"/>
           <w:sz w:val="24"/>
           <w:szCs w:val="24"/>
-          <w:lang w:eastAsia="it-CH"/>
+          <w:lang w:val="it-CH" w:eastAsia="it-CH"/>
           <w14:ligatures w14:val="standardContextual"/>
         </w:rPr>
         <w:tab/>
       </w:r>
       <w:r>
-        <w:t>Bibliografia per articoli di riviste:</w:t>
+        <w:t>Considerazioni personali</w:t>
       </w:r>
       <w:r>
         <w:tab/>
@@ -1607,7 +1607,7 @@
         <w:fldChar w:fldCharType="begin"/>
       </w:r>
       <w:r>
-        <w:instrText xml:space="preserve"> PAGEREF _Toc210375886 \h </w:instrText>
+        <w:instrText xml:space="preserve"> PAGEREF _Toc210383602 \h </w:instrText>
       </w:r>
       <w:r>
         <w:fldChar w:fldCharType="separate"/>
@@ -1621,9 +1621,9 @@
     </w:p>
     <w:p>
       <w:pPr>
-        <w:pStyle w:val="Sommario2"/>
-        <w:tabs>
-          <w:tab w:val="left" w:pos="800"/>
+        <w:pStyle w:val="Sommario1"/>
+        <w:tabs>
+          <w:tab w:val="left" w:pos="400"/>
           <w:tab w:val="right" w:leader="dot" w:pos="9628"/>
         </w:tabs>
         <w:rPr>
@@ -1631,12 +1631,12 @@
           <w:kern w:val="2"/>
           <w:sz w:val="24"/>
           <w:szCs w:val="24"/>
-          <w:lang w:eastAsia="it-CH"/>
+          <w:lang w:val="it-CH" w:eastAsia="it-CH"/>
           <w14:ligatures w14:val="standardContextual"/>
         </w:rPr>
       </w:pPr>
       <w:r>
-        <w:t>9.2</w:t>
+        <w:t>8</w:t>
       </w:r>
       <w:r>
         <w:rPr>
@@ -1644,13 +1644,13 @@
           <w:kern w:val="2"/>
           <w:sz w:val="24"/>
           <w:szCs w:val="24"/>
-          <w:lang w:eastAsia="it-CH"/>
+          <w:lang w:val="it-CH" w:eastAsia="it-CH"/>
           <w14:ligatures w14:val="standardContextual"/>
         </w:rPr>
         <w:tab/>
       </w:r>
       <w:r>
-        <w:t>Bibliografia per libri</w:t>
+        <w:t>Glossario</w:t>
       </w:r>
       <w:r>
         <w:tab/>
@@ -1659,7 +1659,7 @@
         <w:fldChar w:fldCharType="begin"/>
       </w:r>
       <w:r>
-        <w:instrText xml:space="preserve"> PAGEREF _Toc210375887 \h </w:instrText>
+        <w:instrText xml:space="preserve"> PAGEREF _Toc210383603 \h </w:instrText>
       </w:r>
       <w:r>
         <w:fldChar w:fldCharType="separate"/>
@@ -1673,9 +1673,9 @@
     </w:p>
     <w:p>
       <w:pPr>
-        <w:pStyle w:val="Sommario2"/>
-        <w:tabs>
-          <w:tab w:val="left" w:pos="800"/>
+        <w:pStyle w:val="Sommario1"/>
+        <w:tabs>
+          <w:tab w:val="left" w:pos="400"/>
           <w:tab w:val="right" w:leader="dot" w:pos="9628"/>
         </w:tabs>
         <w:rPr>
@@ -1683,12 +1683,12 @@
           <w:kern w:val="2"/>
           <w:sz w:val="24"/>
           <w:szCs w:val="24"/>
-          <w:lang w:eastAsia="it-CH"/>
+          <w:lang w:val="it-CH" w:eastAsia="it-CH"/>
           <w14:ligatures w14:val="standardContextual"/>
         </w:rPr>
       </w:pPr>
       <w:r>
-        <w:t>9.3</w:t>
+        <w:t>9</w:t>
       </w:r>
       <w:r>
         <w:rPr>
@@ -1696,13 +1696,13 @@
           <w:kern w:val="2"/>
           <w:sz w:val="24"/>
           <w:szCs w:val="24"/>
-          <w:lang w:eastAsia="it-CH"/>
+          <w:lang w:val="it-CH" w:eastAsia="it-CH"/>
           <w14:ligatures w14:val="standardContextual"/>
         </w:rPr>
         <w:tab/>
       </w:r>
       <w:r>
-        <w:t>Sitografia</w:t>
+        <w:t>Bibliografia</w:t>
       </w:r>
       <w:r>
         <w:tab/>
@@ -1711,13 +1711,13 @@
         <w:fldChar w:fldCharType="begin"/>
       </w:r>
       <w:r>
-        <w:instrText xml:space="preserve"> PAGEREF _Toc210375888 \h </w:instrText>
+        <w:instrText xml:space="preserve"> PAGEREF _Toc210383604 \h </w:instrText>
       </w:r>
       <w:r>
         <w:fldChar w:fldCharType="separate"/>
       </w:r>
       <w:r>
-        <w:t>13</w:t>
+        <w:t>14</w:t>
       </w:r>
       <w:r>
         <w:fldChar w:fldCharType="end"/>
@@ -1725,9 +1725,9 @@
     </w:p>
     <w:p>
       <w:pPr>
-        <w:pStyle w:val="Sommario1"/>
-        <w:tabs>
-          <w:tab w:val="left" w:pos="600"/>
+        <w:pStyle w:val="Sommario2"/>
+        <w:tabs>
+          <w:tab w:val="left" w:pos="800"/>
           <w:tab w:val="right" w:leader="dot" w:pos="9628"/>
         </w:tabs>
         <w:rPr>
@@ -1735,12 +1735,12 @@
           <w:kern w:val="2"/>
           <w:sz w:val="24"/>
           <w:szCs w:val="24"/>
-          <w:lang w:eastAsia="it-CH"/>
+          <w:lang w:val="it-CH" w:eastAsia="it-CH"/>
           <w14:ligatures w14:val="standardContextual"/>
         </w:rPr>
       </w:pPr>
       <w:r>
-        <w:t>10</w:t>
+        <w:t>9.1</w:t>
       </w:r>
       <w:r>
         <w:rPr>
@@ -1748,12 +1748,168 @@
           <w:kern w:val="2"/>
           <w:sz w:val="24"/>
           <w:szCs w:val="24"/>
-          <w:lang w:eastAsia="it-CH"/>
+          <w:lang w:val="it-CH" w:eastAsia="it-CH"/>
           <w14:ligatures w14:val="standardContextual"/>
         </w:rPr>
         <w:tab/>
       </w:r>
       <w:r>
+        <w:t>Bibliografia per articoli di riviste:</w:t>
+      </w:r>
+      <w:r>
+        <w:tab/>
+      </w:r>
+      <w:r>
+        <w:fldChar w:fldCharType="begin"/>
+      </w:r>
+      <w:r>
+        <w:instrText xml:space="preserve"> PAGEREF _Toc210383605 \h </w:instrText>
+      </w:r>
+      <w:r>
+        <w:fldChar w:fldCharType="separate"/>
+      </w:r>
+      <w:r>
+        <w:t>14</w:t>
+      </w:r>
+      <w:r>
+        <w:fldChar w:fldCharType="end"/>
+      </w:r>
+    </w:p>
+    <w:p>
+      <w:pPr>
+        <w:pStyle w:val="Sommario2"/>
+        <w:tabs>
+          <w:tab w:val="left" w:pos="800"/>
+          <w:tab w:val="right" w:leader="dot" w:pos="9628"/>
+        </w:tabs>
+        <w:rPr>
+          <w:rFonts w:asciiTheme="minorHAnsi" w:eastAsiaTheme="minorEastAsia" w:hAnsiTheme="minorHAnsi" w:cstheme="minorBidi"/>
+          <w:kern w:val="2"/>
+          <w:sz w:val="24"/>
+          <w:szCs w:val="24"/>
+          <w:lang w:val="it-CH" w:eastAsia="it-CH"/>
+          <w14:ligatures w14:val="standardContextual"/>
+        </w:rPr>
+      </w:pPr>
+      <w:r>
+        <w:t>9.2</w:t>
+      </w:r>
+      <w:r>
+        <w:rPr>
+          <w:rFonts w:asciiTheme="minorHAnsi" w:eastAsiaTheme="minorEastAsia" w:hAnsiTheme="minorHAnsi" w:cstheme="minorBidi"/>
+          <w:kern w:val="2"/>
+          <w:sz w:val="24"/>
+          <w:szCs w:val="24"/>
+          <w:lang w:val="it-CH" w:eastAsia="it-CH"/>
+          <w14:ligatures w14:val="standardContextual"/>
+        </w:rPr>
+        <w:tab/>
+      </w:r>
+      <w:r>
+        <w:t>Bibliografia per libri</w:t>
+      </w:r>
+      <w:r>
+        <w:tab/>
+      </w:r>
+      <w:r>
+        <w:fldChar w:fldCharType="begin"/>
+      </w:r>
+      <w:r>
+        <w:instrText xml:space="preserve"> PAGEREF _Toc210383606 \h </w:instrText>
+      </w:r>
+      <w:r>
+        <w:fldChar w:fldCharType="separate"/>
+      </w:r>
+      <w:r>
+        <w:t>14</w:t>
+      </w:r>
+      <w:r>
+        <w:fldChar w:fldCharType="end"/>
+      </w:r>
+    </w:p>
+    <w:p>
+      <w:pPr>
+        <w:pStyle w:val="Sommario2"/>
+        <w:tabs>
+          <w:tab w:val="left" w:pos="800"/>
+          <w:tab w:val="right" w:leader="dot" w:pos="9628"/>
+        </w:tabs>
+        <w:rPr>
+          <w:rFonts w:asciiTheme="minorHAnsi" w:eastAsiaTheme="minorEastAsia" w:hAnsiTheme="minorHAnsi" w:cstheme="minorBidi"/>
+          <w:kern w:val="2"/>
+          <w:sz w:val="24"/>
+          <w:szCs w:val="24"/>
+          <w:lang w:val="it-CH" w:eastAsia="it-CH"/>
+          <w14:ligatures w14:val="standardContextual"/>
+        </w:rPr>
+      </w:pPr>
+      <w:r>
+        <w:t>9.3</w:t>
+      </w:r>
+      <w:r>
+        <w:rPr>
+          <w:rFonts w:asciiTheme="minorHAnsi" w:eastAsiaTheme="minorEastAsia" w:hAnsiTheme="minorHAnsi" w:cstheme="minorBidi"/>
+          <w:kern w:val="2"/>
+          <w:sz w:val="24"/>
+          <w:szCs w:val="24"/>
+          <w:lang w:val="it-CH" w:eastAsia="it-CH"/>
+          <w14:ligatures w14:val="standardContextual"/>
+        </w:rPr>
+        <w:tab/>
+      </w:r>
+      <w:r>
+        <w:t>Sitografia</w:t>
+      </w:r>
+      <w:r>
+        <w:tab/>
+      </w:r>
+      <w:r>
+        <w:fldChar w:fldCharType="begin"/>
+      </w:r>
+      <w:r>
+        <w:instrText xml:space="preserve"> PAGEREF _Toc210383607 \h </w:instrText>
+      </w:r>
+      <w:r>
+        <w:fldChar w:fldCharType="separate"/>
+      </w:r>
+      <w:r>
+        <w:t>14</w:t>
+      </w:r>
+      <w:r>
+        <w:fldChar w:fldCharType="end"/>
+      </w:r>
+    </w:p>
+    <w:p>
+      <w:pPr>
+        <w:pStyle w:val="Sommario1"/>
+        <w:tabs>
+          <w:tab w:val="left" w:pos="600"/>
+          <w:tab w:val="right" w:leader="dot" w:pos="9628"/>
+        </w:tabs>
+        <w:rPr>
+          <w:rFonts w:asciiTheme="minorHAnsi" w:eastAsiaTheme="minorEastAsia" w:hAnsiTheme="minorHAnsi" w:cstheme="minorBidi"/>
+          <w:kern w:val="2"/>
+          <w:sz w:val="24"/>
+          <w:szCs w:val="24"/>
+          <w:lang w:val="it-CH" w:eastAsia="it-CH"/>
+          <w14:ligatures w14:val="standardContextual"/>
+        </w:rPr>
+      </w:pPr>
+      <w:r>
+        <w:t>10</w:t>
+      </w:r>
+      <w:r>
+        <w:rPr>
+          <w:rFonts w:asciiTheme="minorHAnsi" w:eastAsiaTheme="minorEastAsia" w:hAnsiTheme="minorHAnsi" w:cstheme="minorBidi"/>
+          <w:kern w:val="2"/>
+          <w:sz w:val="24"/>
+          <w:szCs w:val="24"/>
+          <w:lang w:val="it-CH" w:eastAsia="it-CH"/>
+          <w14:ligatures w14:val="standardContextual"/>
+        </w:rPr>
+        <w:tab/>
+      </w:r>
+      <w:r>
         <w:t>Allegati</w:t>
       </w:r>
       <w:r>
@@ -1763,13 +1919,13 @@
         <w:fldChar w:fldCharType="begin"/>
       </w:r>
       <w:r>
-        <w:instrText xml:space="preserve"> PAGEREF _Toc210375889 \h </w:instrText>
+        <w:instrText xml:space="preserve"> PAGEREF _Toc210383608 \h </w:instrText>
       </w:r>
       <w:r>
         <w:fldChar w:fldCharType="separate"/>
       </w:r>
       <w:r>
-        <w:t>13</w:t>
+        <w:t>14</w:t>
       </w:r>
       <w:r>
         <w:fldChar w:fldCharType="end"/>
@@ -1789,7 +1945,7 @@
       <w:r>
         <w:br w:type="page"/>
       </w:r>
-      <w:bookmarkStart w:id="0" w:name="_Toc210375857"/>
+      <w:bookmarkStart w:id="0" w:name="_Toc210383573"/>
       <w:r>
         <w:lastRenderedPageBreak/>
         <w:t>Introduzione</w:t>
@@ -1800,7 +1956,7 @@
       <w:pPr>
         <w:pStyle w:val="Titolo2"/>
       </w:pPr>
-      <w:bookmarkStart w:id="1" w:name="_Toc210375858"/>
+      <w:bookmarkStart w:id="1" w:name="_Toc210383574"/>
       <w:r>
         <w:t>Informazioni sul progetto</w:t>
       </w:r>
@@ -1833,7 +1989,7 @@
       <w:pPr>
         <w:pStyle w:val="Titolo2"/>
       </w:pPr>
-      <w:bookmarkStart w:id="2" w:name="_Toc210375859"/>
+      <w:bookmarkStart w:id="2" w:name="_Toc210383575"/>
       <w:r>
         <w:t>Abstract</w:t>
       </w:r>
@@ -1843,16 +1999,41 @@
       </w:r>
     </w:p>
     <w:p>
-      <w:r>
+      <w:pPr>
+        <w:rPr>
+          <w:color w:val="FF0000"/>
+        </w:rPr>
+      </w:pPr>
+      <w:r>
+        <w:rPr>
+          <w:color w:val="FF0000"/>
+        </w:rPr>
         <w:t>È</w:t>
       </w:r>
       <w:r>
+        <w:rPr>
+          <w:color w:val="FF0000"/>
+        </w:rPr>
         <w:t xml:space="preserve"> una breve e accurata rappresentazione dei contenuti di un documento, senza notazioni critiche o valutazioni. Lo scopo di un abstract efficace dovrebbe essere quello di far conoscere all’utente il contenuto di base di un documento e metterlo nella condizione di decidere se risponde ai suoi interessi e se è opportuno il ricorso al documento originale.</w:t>
       </w:r>
     </w:p>
-    <w:p/>
-    <w:p>
-      <w:r>
+    <w:p>
+      <w:pPr>
+        <w:rPr>
+          <w:color w:val="FF0000"/>
+        </w:rPr>
+      </w:pPr>
+    </w:p>
+    <w:p>
+      <w:pPr>
+        <w:rPr>
+          <w:color w:val="FF0000"/>
+        </w:rPr>
+      </w:pPr>
+      <w:r>
+        <w:rPr>
+          <w:color w:val="FF0000"/>
+        </w:rPr>
         <w:t>Può contenere alcuni o tutti gli elementi seguenti:</w:t>
       </w:r>
     </w:p>
@@ -1862,17 +2043,27 @@
           <w:ilvl w:val="0"/>
           <w:numId w:val="14"/>
         </w:numPr>
+        <w:rPr>
+          <w:color w:val="FF0000"/>
+        </w:rPr>
       </w:pPr>
       <w:r>
         <w:rPr>
           <w:b/>
+          <w:color w:val="FF0000"/>
         </w:rPr>
         <w:t>Background/Situazione iniziale</w:t>
       </w:r>
       <w:r>
+        <w:rPr>
+          <w:color w:val="FF0000"/>
+        </w:rPr>
         <w:t xml:space="preserve"> </w:t>
       </w:r>
       <w:r>
+        <w:rPr>
+          <w:color w:val="FF0000"/>
+        </w:rPr>
         <w:t xml:space="preserve"> </w:t>
       </w:r>
     </w:p>
@@ -1882,29 +2073,46 @@
           <w:ilvl w:val="0"/>
           <w:numId w:val="14"/>
         </w:numPr>
+        <w:rPr>
+          <w:color w:val="FF0000"/>
+        </w:rPr>
       </w:pPr>
       <w:r>
         <w:rPr>
           <w:b/>
+          <w:color w:val="FF0000"/>
         </w:rPr>
         <w:t>Descrizione del problema</w:t>
       </w:r>
       <w:r>
         <w:rPr>
           <w:b/>
+          <w:color w:val="FF0000"/>
         </w:rPr>
         <w:t xml:space="preserve"> e motivazione</w:t>
       </w:r>
       <w:r>
+        <w:rPr>
+          <w:color w:val="FF0000"/>
+        </w:rPr>
         <w:t xml:space="preserve">: Che problema </w:t>
       </w:r>
       <w:r>
+        <w:rPr>
+          <w:color w:val="FF0000"/>
+        </w:rPr>
         <w:t>ho cercato</w:t>
       </w:r>
       <w:r>
+        <w:rPr>
+          <w:color w:val="FF0000"/>
+        </w:rPr>
         <w:t xml:space="preserve"> di risolvere? </w:t>
       </w:r>
       <w:r>
+        <w:rPr>
+          <w:color w:val="FF0000"/>
+        </w:rPr>
         <w:t>Questa sezione dovrebbe includere l'importanza del vostro lavoro, la difficoltà dell'area e l'effetto che potrebbe avere se portato a termine con successo.</w:t>
       </w:r>
     </w:p>
@@ -1914,20 +2122,33 @@
           <w:ilvl w:val="0"/>
           <w:numId w:val="14"/>
         </w:numPr>
+        <w:rPr>
+          <w:color w:val="FF0000"/>
+        </w:rPr>
       </w:pPr>
       <w:r>
         <w:rPr>
           <w:b/>
+          <w:color w:val="FF0000"/>
         </w:rPr>
         <w:t>Approccio/Metodi</w:t>
       </w:r>
       <w:r>
+        <w:rPr>
+          <w:color w:val="FF0000"/>
+        </w:rPr>
         <w:t>: Come ho ottenuto dei progressi? Come ho risolto il problema</w:t>
       </w:r>
       <w:r>
+        <w:rPr>
+          <w:color w:val="FF0000"/>
+        </w:rPr>
         <w:t xml:space="preserve"> (tecniche…)</w:t>
       </w:r>
       <w:r>
+        <w:rPr>
+          <w:color w:val="FF0000"/>
+        </w:rPr>
         <w:t>? Quale è stata l’entità del mio lavoro? Che fattori importanti controllo, ignoro o misuro?</w:t>
       </w:r>
     </w:p>
@@ -1937,26 +2158,41 @@
           <w:ilvl w:val="0"/>
           <w:numId w:val="14"/>
         </w:numPr>
+        <w:rPr>
+          <w:color w:val="FF0000"/>
+        </w:rPr>
       </w:pPr>
       <w:r>
         <w:rPr>
           <w:b/>
+          <w:color w:val="FF0000"/>
         </w:rPr>
         <w:t>Risultati</w:t>
       </w:r>
       <w:r>
+        <w:rPr>
+          <w:color w:val="FF0000"/>
+        </w:rPr>
         <w:t xml:space="preserve">: Quale è la risposta? Quali sono i risultati? Quanto è più veloce, più sicuro, più economico o in qualche altro aspetto migliore di altri prodotti/soluzioni? </w:t>
       </w:r>
     </w:p>
-    <w:p/>
-    <w:p>
-      <w:pPr>
-        <w:rPr>
+    <w:p>
+      <w:pPr>
+        <w:rPr>
+          <w:color w:val="FF0000"/>
+        </w:rPr>
+      </w:pPr>
+    </w:p>
+    <w:p>
+      <w:pPr>
+        <w:rPr>
+          <w:color w:val="FF0000"/>
           <w:lang w:val="en-US"/>
         </w:rPr>
       </w:pPr>
       <w:r>
         <w:rPr>
+          <w:color w:val="FF0000"/>
           <w:lang w:val="en-US"/>
         </w:rPr>
         <w:t xml:space="preserve">Esempio di abstract: </w:t>
@@ -1966,9 +2202,44 @@
       <w:pPr>
         <w:ind w:left="720"/>
         <w:rPr>
+          <w:color w:val="FF0000"/>
           <w:lang w:val="en-US"/>
         </w:rPr>
       </w:pPr>
+    </w:p>
+    <w:p>
+      <w:pPr>
+        <w:ind w:left="720"/>
+        <w:rPr>
+          <w:i/>
+          <w:color w:val="FF0000"/>
+          <w:lang w:val="en-US"/>
+        </w:rPr>
+      </w:pPr>
+      <w:r>
+        <w:rPr>
+          <w:i/>
+          <w:color w:val="FF0000"/>
+          <w:lang w:val="en-US"/>
+        </w:rPr>
+        <w:t xml:space="preserve">As the size and complexity of today’s most modern computer chips increase, new techniques must be developed to effectively design and create Very </w:t>
+      </w:r>
+      <w:r>
+        <w:rPr>
+          <w:i/>
+          <w:color w:val="FF0000"/>
+          <w:lang w:val="en-US"/>
+        </w:rPr>
+        <w:t>Large-Scale</w:t>
+      </w:r>
+      <w:r>
+        <w:rPr>
+          <w:i/>
+          <w:color w:val="FF0000"/>
+          <w:lang w:val="en-US"/>
+        </w:rPr>
+        <w:t xml:space="preserve"> Integration chips quickly. For this project, a new type of hardware compiler is created. This hardware compiler will read a C++ program, and physically design a suitable microprocessor intended for running that specific program. With this new and powerful compiler, it is possible to design anything from a small adder, to a microprocessor with millions of transistors. Designing new computer chips, such as the Pentium 4, can require dozens of engineers and months of time. With the help of this compiler, a single person could design such a large-scale microprocessor in just weeks.</w:t>
+      </w:r>
     </w:p>
     <w:p>
       <w:pPr>
@@ -1978,42 +2249,12 @@
           <w:lang w:val="en-US"/>
         </w:rPr>
       </w:pPr>
-      <w:r>
-        <w:rPr>
-          <w:i/>
-          <w:lang w:val="en-US"/>
-        </w:rPr>
-        <w:t xml:space="preserve">As the size and complexity of today’s most modern computer chips increase, new techniques must be developed to effectively design and create Very </w:t>
-      </w:r>
-      <w:r>
-        <w:rPr>
-          <w:i/>
-          <w:lang w:val="en-US"/>
-        </w:rPr>
-        <w:t>Large-Scale</w:t>
-      </w:r>
-      <w:r>
-        <w:rPr>
-          <w:i/>
-          <w:lang w:val="en-US"/>
-        </w:rPr>
-        <w:t xml:space="preserve"> Integration chips quickly. For this project, a new type of hardware compiler is created. This hardware compiler will read a C++ program, and physically design a suitable microprocessor intended for running that specific program. With this new and powerful compiler, it is possible to design anything from a small adder, to a microprocessor with millions of transistors. Designing new computer chips, such as the Pentium 4, can require dozens of engineers and months of time. With the help of this compiler, a single person could design such a large-scale microprocessor in just weeks.</w:t>
-      </w:r>
-    </w:p>
-    <w:p>
-      <w:pPr>
-        <w:ind w:left="720"/>
-        <w:rPr>
-          <w:i/>
-          <w:lang w:val="en-US"/>
-        </w:rPr>
-      </w:pPr>
     </w:p>
     <w:p>
       <w:pPr>
         <w:pStyle w:val="Titolo2"/>
       </w:pPr>
-      <w:bookmarkStart w:id="3" w:name="_Toc210375860"/>
+      <w:bookmarkStart w:id="3" w:name="_Toc210383576"/>
       <w:r>
         <w:t>Scopo</w:t>
       </w:r>
@@ -2044,7 +2285,7 @@
       <w:r>
         <w:br w:type="page"/>
       </w:r>
-      <w:bookmarkStart w:id="4" w:name="_Toc210375861"/>
+      <w:bookmarkStart w:id="4" w:name="_Toc210383577"/>
       <w:r>
         <w:lastRenderedPageBreak/>
         <w:t>Analisi</w:t>
@@ -2055,7 +2296,7 @@
       <w:pPr>
         <w:pStyle w:val="Titolo2"/>
       </w:pPr>
-      <w:bookmarkStart w:id="5" w:name="_Toc210375862"/>
+      <w:bookmarkStart w:id="5" w:name="_Toc210383578"/>
       <w:r>
         <w:t>Analisi del dominio</w:t>
       </w:r>
@@ -2123,7 +2364,7 @@
       <w:pPr>
         <w:pStyle w:val="Titolo2"/>
       </w:pPr>
-      <w:bookmarkStart w:id="6" w:name="_Toc210375863"/>
+      <w:bookmarkStart w:id="6" w:name="_Toc210383579"/>
       <w:r>
         <w:t>Flutter</w:t>
       </w:r>
@@ -2281,58 +2522,50 @@
           <w:sz w:val="20"/>
           <w:szCs w:val="20"/>
         </w:rPr>
-        <w:t xml:space="preserve"> o librerie come Riverpod e Bloc, che permettono di mantenere il codice più ordinato e testabile.</w:t>
-      </w:r>
-      <w:r>
+        <w:t xml:space="preserve"> o librerie come Riverpod e Bloc, che permettono di mantenere il codice più ordinato e testabile. </w:t>
+      </w:r>
+    </w:p>
+    <w:p>
+      <w:pPr>
+        <w:pStyle w:val="NormaleWeb"/>
         <w:rPr>
           <w:rFonts w:ascii="Arial" w:hAnsi="Arial" w:cs="Arial"/>
           <w:sz w:val="20"/>
           <w:szCs w:val="20"/>
         </w:rPr>
-        <w:t xml:space="preserve"> </w:t>
-      </w:r>
-    </w:p>
-    <w:p>
-      <w:pPr>
-        <w:pStyle w:val="NormaleWeb"/>
+      </w:pPr>
+      <w:r>
         <w:rPr>
           <w:rFonts w:ascii="Arial" w:hAnsi="Arial" w:cs="Arial"/>
           <w:sz w:val="20"/>
           <w:szCs w:val="20"/>
         </w:rPr>
-      </w:pPr>
-      <w:r>
+        <w:t>I vantaggi di Flutter sono numerosi: sviluppo rapido grazie all’hot reload, una sola codebase per più piattaforme, prestazioni elevate, interfacce facilmente personalizzabili e animate, un ampio ecosistema di pacchetti e strumenti di debugging e testing avanzati.</w:t>
+      </w:r>
+    </w:p>
+    <w:p>
+      <w:pPr>
+        <w:pStyle w:val="NormaleWeb"/>
         <w:rPr>
           <w:rFonts w:ascii="Arial" w:hAnsi="Arial" w:cs="Arial"/>
           <w:sz w:val="20"/>
           <w:szCs w:val="20"/>
         </w:rPr>
-        <w:t>I vantaggi di Flutter sono numerosi: sviluppo rapido grazie all’hot reload, una sola codebase per più piattaforme, prestazioni elevate, interfacce facilmente personalizzabili e animate, un ampio ecosistema di pacchetti e strumenti di debugging e testing avanzati.</w:t>
-      </w:r>
-    </w:p>
-    <w:p>
-      <w:pPr>
-        <w:pStyle w:val="NormaleWeb"/>
+      </w:pPr>
+      <w:r>
         <w:rPr>
           <w:rFonts w:ascii="Arial" w:hAnsi="Arial" w:cs="Arial"/>
           <w:sz w:val="20"/>
           <w:szCs w:val="20"/>
         </w:rPr>
-      </w:pPr>
+        <w:t>Ho scelto Flutter per questo progetto perché consente di ridurre i tempi di sviluppo, mantenere un design coerente tra le piattaforme, sfruttare al meglio le animazioni e le UI moderne, oltre a semplificare la manutenzione futura con una sola base di codice</w:t>
+      </w:r>
       <w:r>
         <w:rPr>
           <w:rFonts w:ascii="Arial" w:hAnsi="Arial" w:cs="Arial"/>
           <w:sz w:val="20"/>
           <w:szCs w:val="20"/>
         </w:rPr>
-        <w:t>Ho scelto Flutter per questo progetto perché consente di ridurre i tempi di sviluppo, mantenere un design coerente tra le piattaforme, sfruttare al meglio le animazioni e le UI moderne, oltre a semplificare la manutenzione futura con una sola base di codice</w:t>
-      </w:r>
-      <w:r>
-        <w:rPr>
-          <w:rFonts w:ascii="Arial" w:hAnsi="Arial" w:cs="Arial"/>
-          <w:sz w:val="20"/>
-          <w:szCs w:val="20"/>
-        </w:rPr>
         <w:t>.</w:t>
       </w:r>
     </w:p>
@@ -2340,7 +2573,7 @@
       <w:pPr>
         <w:pStyle w:val="Titolo2"/>
       </w:pPr>
-      <w:bookmarkStart w:id="7" w:name="_Toc210375864"/>
+      <w:bookmarkStart w:id="7" w:name="_Toc210383580"/>
       <w:r>
         <w:t>Analisi e s</w:t>
       </w:r>
@@ -5556,7 +5789,7 @@
       <w:pPr>
         <w:pStyle w:val="Titolo3"/>
       </w:pPr>
-      <w:bookmarkStart w:id="8" w:name="_Toc210375865"/>
+      <w:bookmarkStart w:id="8" w:name="_Toc210383581"/>
       <w:r>
         <w:lastRenderedPageBreak/>
         <w:t>Spiegazione elementi tabella dei requisiti:</w:t>
@@ -5646,7 +5879,7 @@
         <w:pStyle w:val="Titolo2"/>
         <w:ind w:left="578" w:hanging="578"/>
       </w:pPr>
-      <w:bookmarkStart w:id="9" w:name="_Toc210375866"/>
+      <w:bookmarkStart w:id="9" w:name="_Toc210383582"/>
       <w:r>
         <w:t>Use case</w:t>
       </w:r>
@@ -5743,7 +5976,7 @@
       <w:pPr>
         <w:pStyle w:val="Titolo2"/>
       </w:pPr>
-      <w:bookmarkStart w:id="10" w:name="_Toc210375867"/>
+      <w:bookmarkStart w:id="10" w:name="_Toc210383583"/>
       <w:r>
         <w:lastRenderedPageBreak/>
         <w:t>Pianificazione</w:t>
@@ -5751,23 +5984,51 @@
       <w:bookmarkEnd w:id="10"/>
     </w:p>
     <w:p>
-      <w:r>
-        <w:t xml:space="preserve">Prima di stabilire una pianificazione bisogna avere almeno una vaga idea del modello di sviluppo che si intende adottare. </w:t>
-      </w:r>
-      <w:r>
-        <w:t xml:space="preserve">In questa sezione bisognerà inserire il modello concettuale di sviluppo che si seguirà durante il progetto. </w:t>
-      </w:r>
-      <w:r>
+      <w:pPr>
+        <w:rPr>
+          <w:color w:val="FF0000"/>
+        </w:rPr>
+      </w:pPr>
+      <w:r>
+        <w:rPr>
+          <w:color w:val="FF0000"/>
+        </w:rPr>
+        <w:t xml:space="preserve">Prima di stabilire una pianificazione bisogna avere almeno una vaga idea del modello di sviluppo che si intende adottare. In questa sezione bisognerà inserire il modello concettuale di sviluppo che si seguirà durante il progetto. </w:t>
+      </w:r>
+      <w:r>
+        <w:rPr>
+          <w:color w:val="FF0000"/>
+        </w:rPr>
         <w:t>Gli elementi di riferimento per una buona pianificazione derivano da una scomposizione top-down della problematica del progetto.</w:t>
       </w:r>
     </w:p>
-    <w:p/>
-    <w:p>
-      <w:r>
+    <w:p>
+      <w:pPr>
+        <w:rPr>
+          <w:color w:val="FF0000"/>
+        </w:rPr>
+      </w:pPr>
+    </w:p>
+    <w:p>
+      <w:pPr>
+        <w:rPr>
+          <w:color w:val="FF0000"/>
+        </w:rPr>
+      </w:pPr>
+      <w:r>
+        <w:rPr>
+          <w:color w:val="FF0000"/>
+        </w:rPr>
         <w:t>La pianificazione può essere rappresentata mediante un diagramma di Gantt:</w:t>
       </w:r>
     </w:p>
-    <w:p/>
+    <w:p>
+      <w:pPr>
+        <w:rPr>
+          <w:color w:val="FF0000"/>
+        </w:rPr>
+      </w:pPr>
+    </w:p>
     <w:tbl>
       <w:tblPr>
         <w:tblW w:w="0" w:type="auto"/>
@@ -5791,7 +6052,15 @@
             <w:shd w:val="clear" w:color="auto" w:fill="auto"/>
           </w:tcPr>
           <w:p>
-            <w:r>
+            <w:pPr>
+              <w:rPr>
+                <w:color w:val="FF0000"/>
+              </w:rPr>
+            </w:pPr>
+            <w:r>
+              <w:rPr>
+                <w:color w:val="FF0000"/>
+              </w:rPr>
               <w:drawing>
                 <wp:inline distT="0" distB="0" distL="0" distR="0" wp14:anchorId="3C988473" wp14:editId="421E0D4A">
                   <wp:extent cx="5972175" cy="2876550"/>
@@ -5845,53 +6114,94 @@
           <w:p>
             <w:pPr>
               <w:pStyle w:val="Didascalia"/>
+              <w:rPr>
+                <w:color w:val="FF0000"/>
+              </w:rPr>
             </w:pPr>
             <w:r>
+              <w:rPr>
+                <w:color w:val="FF0000"/>
+              </w:rPr>
               <w:t xml:space="preserve">Figura </w:t>
             </w:r>
             <w:r>
               <w:rPr>
                 <w:noProof w:val="0"/>
+                <w:color w:val="FF0000"/>
               </w:rPr>
               <w:fldChar w:fldCharType="begin"/>
             </w:r>
             <w:r>
+              <w:rPr>
+                <w:color w:val="FF0000"/>
+              </w:rPr>
               <w:instrText xml:space="preserve"> SEQ Figura \* ARABIC </w:instrText>
             </w:r>
             <w:r>
               <w:rPr>
                 <w:noProof w:val="0"/>
+                <w:color w:val="FF0000"/>
               </w:rPr>
               <w:fldChar w:fldCharType="separate"/>
             </w:r>
             <w:r>
+              <w:rPr>
+                <w:color w:val="FF0000"/>
+              </w:rPr>
               <w:t>1</w:t>
             </w:r>
             <w:r>
+              <w:rPr>
+                <w:color w:val="FF0000"/>
+              </w:rPr>
               <w:fldChar w:fldCharType="end"/>
             </w:r>
             <w:r>
+              <w:rPr>
+                <w:color w:val="FF0000"/>
+              </w:rPr>
               <w:t>: Esempio di diagramma di Gantt.</w:t>
             </w:r>
           </w:p>
         </w:tc>
       </w:tr>
     </w:tbl>
-    <w:p/>
-    <w:p>
-      <w:r>
+    <w:p>
+      <w:pPr>
+        <w:rPr>
+          <w:color w:val="FF0000"/>
+        </w:rPr>
+      </w:pPr>
+    </w:p>
+    <w:p>
+      <w:r>
+        <w:rPr>
+          <w:color w:val="FF0000"/>
+        </w:rPr>
         <w:t>Se si usano altri metodi di pianificazione (</w:t>
       </w:r>
       <w:r>
+        <w:rPr>
+          <w:color w:val="FF0000"/>
+        </w:rPr>
         <w:t>p.</w:t>
       </w:r>
       <w:r>
+        <w:rPr>
+          <w:color w:val="FF0000"/>
+        </w:rPr>
         <w:t>es</w:t>
       </w:r>
       <w:r>
+        <w:rPr>
+          <w:color w:val="FF0000"/>
+        </w:rPr>
         <w:t>.</w:t>
       </w:r>
       <w:r>
+        <w:rPr>
+          <w:color w:val="FF0000"/>
+        </w:rPr>
         <w:t xml:space="preserve"> scrum), dovranno apparire in questo capitolo.</w:t>
       </w:r>
     </w:p>
@@ -5899,7 +6209,7 @@
       <w:pPr>
         <w:pStyle w:val="Titolo2"/>
       </w:pPr>
-      <w:bookmarkStart w:id="11" w:name="_Toc210375868"/>
+      <w:bookmarkStart w:id="11" w:name="_Toc210383584"/>
       <w:r>
         <w:t>Analisi dei mezzi</w:t>
       </w:r>
@@ -5907,19 +6217,31 @@
     </w:p>
     <w:p>
       <w:r>
-        <w:t xml:space="preserve">Elencare e </w:t>
-      </w:r>
-      <w:r>
-        <w:t>descrivere</w:t>
-      </w:r>
-      <w:r>
-        <w:t xml:space="preserve"> i </w:t>
-      </w:r>
-      <w:r>
-        <w:t>mezzi disponibili pe</w:t>
-      </w:r>
-      <w:r>
-        <w:t>r la realizzazione del progetto. Ricordarsi di sempre descrivere nel dettaglio le versioni e il modello di riferimento.</w:t>
+        <w:t xml:space="preserve">Per la realizzazione del progetto è stato utilizzato un PC scolastico con </w:t>
+      </w:r>
+      <w:r>
+        <w:t xml:space="preserve">Android Studio </w:t>
+      </w:r>
+      <w:r>
+        <w:t xml:space="preserve">e </w:t>
+      </w:r>
+      <w:r>
+        <w:t>Flutter</w:t>
+      </w:r>
+      <w:r>
+        <w:t xml:space="preserve">. Inoltre per </w:t>
+      </w:r>
+      <w:r>
+        <w:t>il debugging</w:t>
+      </w:r>
+      <w:r>
+        <w:t xml:space="preserve"> è stato usato </w:t>
+      </w:r>
+      <w:r>
+        <w:t>un tablet scolastico</w:t>
+      </w:r>
+      <w:r>
+        <w:t>.</w:t>
       </w:r>
     </w:p>
     <w:p>
@@ -5927,7 +6249,7 @@
         <w:pStyle w:val="Titolo3"/>
       </w:pPr>
       <w:bookmarkStart w:id="12" w:name="_Toc413411419"/>
-      <w:bookmarkStart w:id="13" w:name="_Toc210375869"/>
+      <w:bookmarkStart w:id="13" w:name="_Toc210383585"/>
       <w:r>
         <w:t>Software</w:t>
       </w:r>
@@ -5936,16 +6258,50 @@
     </w:p>
     <w:p>
       <w:r>
-        <w:t>SDK, librerie, tools utilizzati pe</w:t>
-      </w:r>
-      <w:r>
-        <w:t>r la realizzazione del progetto</w:t>
-      </w:r>
-      <w:r>
-        <w:t xml:space="preserve"> e eventuali dipendenze</w:t>
-      </w:r>
-      <w:r>
-        <w:t>.</w:t>
+        <w:t>Dart SDK version: 3.9.3</w:t>
+      </w:r>
+    </w:p>
+    <w:p>
+      <w:pPr>
+        <w:rPr>
+          <w:lang w:val="de-CH"/>
+        </w:rPr>
+      </w:pPr>
+      <w:r>
+        <w:rPr>
+          <w:lang w:val="de-CH"/>
+        </w:rPr>
+        <w:t>Flutter version: 3.35.3</w:t>
+      </w:r>
+    </w:p>
+    <w:p>
+      <w:pPr>
+        <w:rPr>
+          <w:lang w:val="de-CH"/>
+        </w:rPr>
+      </w:pPr>
+      <w:r>
+        <w:rPr>
+          <w:lang w:val="de-CH"/>
+        </w:rPr>
+        <w:t>Android SDK version: 1</w:t>
+      </w:r>
+      <w:r>
+        <w:rPr>
+          <w:lang w:val="de-CH"/>
+        </w:rPr>
+        <w:t>5.0 («VanillaIceCream»)</w:t>
+      </w:r>
+    </w:p>
+    <w:p>
+      <w:r>
+        <w:t xml:space="preserve">Android Studio version: </w:t>
+      </w:r>
+      <w:r>
+        <w:t>2024.3.2</w:t>
+      </w:r>
+      <w:r>
+        <w:t xml:space="preserve"> Patch 1</w:t>
       </w:r>
     </w:p>
     <w:p>
@@ -5953,7 +6309,7 @@
         <w:pStyle w:val="Titolo3"/>
       </w:pPr>
       <w:bookmarkStart w:id="14" w:name="_Toc413411420"/>
-      <w:bookmarkStart w:id="15" w:name="_Toc210375870"/>
+      <w:bookmarkStart w:id="15" w:name="_Toc210383586"/>
       <w:r>
         <w:t>Hardware</w:t>
       </w:r>
@@ -5962,31 +6318,201 @@
     </w:p>
     <w:p>
       <w:r>
-        <w:t>L’applicativo è stato testato in un Samsung Tab 7.</w:t>
-      </w:r>
-    </w:p>
-    <w:p>
-      <w:r>
-        <w:t>L’applicativo è stato</w:t>
-      </w:r>
-    </w:p>
-    <w:p>
-      <w:r>
-        <w:t xml:space="preserve">Su quale piattaforma dovrà essere eseguito il prodotto? Che hardware particolare è coinvolto nel progetto? Che particolarità e limitazioni presenta? Che </w:t>
-      </w:r>
-      <w:r>
-        <w:t>HW</w:t>
-      </w:r>
-      <w:r>
-        <w:t xml:space="preserve"> sarà disponibile durante lo sviluppo?</w:t>
-      </w:r>
+        <w:t xml:space="preserve">Questa applicazione dovrà risultare eseguibile su tutti i dispositivi più moderni. </w:t>
+      </w:r>
+    </w:p>
+    <w:p>
+      <w:r>
+        <w:t>Per la realizzazione di questo progetto ho utilizzato un pc scolastico con Windows 1</w:t>
+      </w:r>
+      <w:r>
+        <w:t>1</w:t>
+      </w:r>
+      <w:r>
+        <w:t xml:space="preserve"> installato. </w:t>
+      </w:r>
+    </w:p>
+    <w:p/>
+    <w:p>
+      <w:pPr>
+        <w:rPr>
+          <w:rStyle w:val="Enfasigrassetto"/>
+          <w:sz w:val="24"/>
+          <w:szCs w:val="24"/>
+          <w:lang w:val="en-US"/>
+        </w:rPr>
+      </w:pPr>
+      <w:r>
+        <w:rPr>
+          <w:rStyle w:val="Enfasigrassetto"/>
+          <w:sz w:val="24"/>
+          <w:szCs w:val="24"/>
+          <w:lang w:val="en-US"/>
+        </w:rPr>
+        <w:t>HW computer Windows</w:t>
+      </w:r>
+    </w:p>
+    <w:p>
+      <w:pPr>
+        <w:rPr>
+          <w:b/>
+          <w:bCs/>
+          <w:sz w:val="24"/>
+          <w:szCs w:val="24"/>
+          <w:lang w:val="en-US"/>
+        </w:rPr>
+      </w:pPr>
+      <w:r>
+        <w:rPr>
+          <w:lang w:val="en-US"/>
+        </w:rPr>
+        <w:t>CPU: 13th Gen Intel</w:t>
+      </w:r>
+      <w:r>
+        <w:rPr>
+          <w:lang w:val="en-US"/>
+        </w:rPr>
+        <w:t>® Core™ i7-13700</w:t>
+      </w:r>
+    </w:p>
+    <w:p>
+      <w:pPr>
+        <w:rPr>
+          <w:lang w:val="fr-CH"/>
+        </w:rPr>
+      </w:pPr>
+      <w:r>
+        <w:rPr>
+          <w:lang w:val="fr-CH"/>
+        </w:rPr>
+        <w:t>GPU: NVIDIA T400 4GB</w:t>
+      </w:r>
+    </w:p>
+    <w:p>
+      <w:pPr>
+        <w:rPr>
+          <w:lang w:val="fr-CH"/>
+        </w:rPr>
+      </w:pPr>
+      <w:r>
+        <w:rPr>
+          <w:lang w:val="fr-CH"/>
+        </w:rPr>
+        <w:t>RAM: 32GB</w:t>
+      </w:r>
+    </w:p>
+    <w:p>
+      <w:pPr>
+        <w:rPr>
+          <w:lang w:val="fr-CH"/>
+        </w:rPr>
+      </w:pPr>
+    </w:p>
+    <w:p>
+      <w:pPr>
+        <w:rPr>
+          <w:rStyle w:val="Enfasigrassetto"/>
+          <w:sz w:val="24"/>
+          <w:szCs w:val="24"/>
+          <w:lang w:val="fr-CH"/>
+        </w:rPr>
+      </w:pPr>
+      <w:r>
+        <w:rPr>
+          <w:rStyle w:val="Enfasigrassetto"/>
+          <w:sz w:val="24"/>
+          <w:szCs w:val="24"/>
+          <w:lang w:val="fr-CH"/>
+        </w:rPr>
+        <w:lastRenderedPageBreak/>
+        <w:t xml:space="preserve">HW Tablet con Android 11 </w:t>
+      </w:r>
+    </w:p>
+    <w:p>
+      <w:pPr>
+        <w:rPr>
+          <w:lang w:val="it-CH"/>
+        </w:rPr>
+      </w:pPr>
+      <w:r>
+        <w:rPr>
+          <w:lang w:val="it-CH"/>
+        </w:rPr>
+        <w:t>Modello: Samsung Galaxy Tab A</w:t>
+      </w:r>
+      <w:r>
+        <w:rPr>
+          <w:lang w:val="it-CH"/>
+        </w:rPr>
+        <w:t xml:space="preserve"> </w:t>
+      </w:r>
+      <w:r>
+        <w:rPr>
+          <w:lang w:val="it-CH"/>
+        </w:rPr>
+        <w:t>10.1</w:t>
+      </w:r>
+    </w:p>
+    <w:p>
+      <w:pPr>
+        <w:rPr>
+          <w:lang w:val="en-US"/>
+        </w:rPr>
+      </w:pPr>
+      <w:r>
+        <w:rPr>
+          <w:lang w:val="en-US"/>
+        </w:rPr>
+        <w:t>RAM</w:t>
+      </w:r>
+      <w:r>
+        <w:rPr>
+          <w:lang w:val="en-US"/>
+        </w:rPr>
+        <w:t xml:space="preserve">: </w:t>
+      </w:r>
+      <w:r>
+        <w:rPr>
+          <w:lang w:val="en-US"/>
+        </w:rPr>
+        <w:t>2</w:t>
+      </w:r>
+      <w:r>
+        <w:rPr>
+          <w:lang w:val="en-US"/>
+        </w:rPr>
+        <w:t>GB</w:t>
+      </w:r>
+    </w:p>
+    <w:p>
+      <w:pPr>
+        <w:rPr>
+          <w:lang w:val="en-US"/>
+        </w:rPr>
+      </w:pPr>
+      <w:r>
+        <w:rPr>
+          <w:lang w:val="en-US"/>
+        </w:rPr>
+        <w:t xml:space="preserve">CPU: </w:t>
+      </w:r>
+      <w:r>
+        <w:t>Exynos 7904</w:t>
+      </w:r>
+    </w:p>
+    <w:p>
+      <w:pPr>
+        <w:rPr>
+          <w:lang w:val="en-US"/>
+        </w:rPr>
+      </w:pPr>
     </w:p>
     <w:p>
       <w:pPr>
         <w:pStyle w:val="Titolo1"/>
       </w:pPr>
       <w:bookmarkStart w:id="16" w:name="_Toc429059808"/>
-      <w:bookmarkStart w:id="17" w:name="_Toc210375871"/>
+      <w:bookmarkStart w:id="17" w:name="_Toc210383587"/>
       <w:r>
         <w:t>Progettazione</w:t>
       </w:r>
@@ -5994,18 +6520,11 @@
       <w:bookmarkEnd w:id="17"/>
     </w:p>
     <w:p>
-      <w:r>
-        <w:t>Questo capitolo descrive esaustivamente come deve essere realizzato il prodotto fin nei suoi dettagli. Una buona progettazione permette all’esecutore di evitare fraintendimenti e imprecisioni nell’implementazione del prodotto.</w:t>
-      </w:r>
-    </w:p>
-    <w:p/>
-    <w:p/>
-    <w:p>
       <w:pPr>
         <w:pStyle w:val="Titolo2"/>
       </w:pPr>
       <w:bookmarkStart w:id="18" w:name="_Toc429059810"/>
-      <w:bookmarkStart w:id="19" w:name="_Toc210375872"/>
+      <w:bookmarkStart w:id="19" w:name="_Toc210383588"/>
       <w:r>
         <w:t>Design dei dati</w:t>
       </w:r>
@@ -6016,10 +6535,33 @@
       <w:bookmarkEnd w:id="19"/>
     </w:p>
     <w:p>
+      <w:pPr>
+        <w:rPr>
+          <w:color w:val="FF0000"/>
+        </w:rPr>
+      </w:pPr>
+      <w:r>
+        <w:rPr>
+          <w:color w:val="FF0000"/>
+        </w:rPr>
+        <w:t>Per il database ho scelto di utilizzare SQLite visto che l’utente deve avere i suoi dati salvati localmente sul dispositivo. In questo modo posso lavorare semplicemente su un file locale. Per realizzare la connessione dalla mia applicazione al database ho utilizzato il pacchetto sqlitenet-pcl (1.8.116), mentre per poter gestire le foreign keys ho utilizzato il pacchetto SQLiteNetExtensions (2.1.0).</w:t>
+      </w:r>
+    </w:p>
+    <w:p>
+      <w:pPr>
+        <w:pStyle w:val="Titolo3"/>
+      </w:pPr>
+      <w:bookmarkStart w:id="20" w:name="_Toc210383589"/>
+      <w:r>
+        <w:t>Diagramma ER</w:t>
+      </w:r>
+      <w:bookmarkEnd w:id="20"/>
+    </w:p>
+    <w:p>
       <w:r>
         <w:drawing>
-          <wp:inline distT="0" distB="0" distL="0" distR="0" wp14:anchorId="3AF1ED3E" wp14:editId="6E272CBA">
-            <wp:extent cx="4724400" cy="2864890"/>
+          <wp:inline distT="0" distB="0" distL="0" distR="0" wp14:anchorId="681FF22E" wp14:editId="2C9ACF84">
+            <wp:extent cx="4063042" cy="2463840"/>
             <wp:effectExtent l="0" t="0" r="0" b="0"/>
             <wp:docPr id="6" name="Immagine 6"/>
             <wp:cNvGraphicFramePr>
@@ -6050,7 +6592,7 @@
                   <pic:spPr bwMode="auto">
                     <a:xfrm>
                       <a:off x="0" y="0"/>
-                      <a:ext cx="4727699" cy="2866890"/>
+                      <a:ext cx="4078982" cy="2473506"/>
                     </a:xfrm>
                     <a:prstGeom prst="rect">
                       <a:avLst/>
@@ -6067,31 +6609,65 @@
         </w:drawing>
       </w:r>
     </w:p>
-    <w:p>
-      <w:bookmarkStart w:id="20" w:name="_Toc429059811"/>
+    <w:p/>
+    <w:p>
+      <w:r>
+        <w:t>Il database è strutturato in 3 tabelle principali. La prima è dedicata alla memorizzazione dei consigli che vengono mostrati all’utente, generati in base al suo stato d’animo (o valore) registrato. La seconda tabella contiene i dati personali dell’utente, come username, nome completo e data di nascita. Questa è collegata a una terza tabella, dedicata alle emozioni, che registra l’umore selezionato dall’utente in una data specifica. Grazie a questa relazione è possibile creare uno storico delle emozioni, permettendo di consultare in seguito i dati passati e analizzare l’evoluzione nel tempo.</w:t>
+      </w:r>
     </w:p>
     <w:p>
       <w:pPr>
         <w:pStyle w:val="Titolo2"/>
       </w:pPr>
-      <w:bookmarkStart w:id="21" w:name="_Toc210375873"/>
+      <w:bookmarkStart w:id="21" w:name="_Toc429059811"/>
+      <w:bookmarkStart w:id="22" w:name="_Toc210383590"/>
       <w:r>
         <w:t>Design delle interfacce</w:t>
       </w:r>
-      <w:bookmarkEnd w:id="20"/>
       <w:bookmarkEnd w:id="21"/>
-    </w:p>
-    <w:p>
-      <w:r>
-        <w:rPr>
-          <w:b/>
-          <w:color w:val="FF0000"/>
-        </w:rPr>
+      <w:bookmarkEnd w:id="22"/>
+    </w:p>
+    <w:p>
+      <w:r>
+        <w:t>La progettazione delle interfacce è stata sviluppata a partire dalle informazioni raccolte nella fase di analisi ed è stata realizzata tramite la piattaforma Figma.com. Tutte le schermate sono state progettate pensando principalmente all’utilizzo su dispositivi mobili, con particolare attenzione alla fruizione da smartphone.</w:t>
+      </w:r>
+      <w:bookmarkStart w:id="23" w:name="_Toc429059812"/>
+      <w:r>
+        <w:t xml:space="preserve"> </w:t>
+      </w:r>
+      <w:r>
+        <w:br/>
+      </w:r>
+    </w:p>
+    <w:p>
+      <w:r>
+        <w:br w:type="page"/>
+      </w:r>
+    </w:p>
+    <w:p>
+      <w:pPr>
+        <w:pStyle w:val="Titolo3"/>
+      </w:pPr>
+      <w:bookmarkStart w:id="24" w:name="_Toc210383591"/>
+      <w:r>
+        <w:lastRenderedPageBreak/>
+        <w:t>UI Bozza</w:t>
+      </w:r>
+      <w:bookmarkEnd w:id="24"/>
+    </w:p>
+    <w:p>
+      <w:r>
+        <w:t>Le interfacce qui presentate rappresentano delle prime bozze preliminari dell’applicazione, create nella fase iniziale del progetto. Questi prototipi sono stati sviluppati sulla base delle aspettative e degli obiettivi individuati durante l’analisi, con lo scopo di definire l’aspetto grafico generale e l’esperienza utente desiderata. Non si tratta quindi di versioni definitive, ma di linee guida utili per valutare la disposizione degli elementi, la navigazione tra le schermate e la coerenza visiva complessiva, così da poter apportare eventuali modifiche prima della realizzazione effettiva.</w:t>
+      </w:r>
+    </w:p>
+    <w:p/>
+    <w:p>
+      <w:r>
         <w:drawing>
-          <wp:inline distT="0" distB="0" distL="0" distR="0" wp14:anchorId="0E28BC61" wp14:editId="4BCF7F59">
-            <wp:extent cx="4846313" cy="3819525"/>
-            <wp:effectExtent l="0" t="0" r="0" b="0"/>
-            <wp:docPr id="7" name="Immagine 7"/>
+          <wp:inline distT="0" distB="0" distL="0" distR="0" wp14:anchorId="30F26D35" wp14:editId="27D0C154">
+            <wp:extent cx="2109013" cy="3942271"/>
+            <wp:effectExtent l="0" t="0" r="5715" b="1270"/>
+            <wp:docPr id="9" name="Immagine 9"/>
             <wp:cNvGraphicFramePr>
               <a:graphicFrameLocks xmlns:a="http://schemas.openxmlformats.org/drawingml/2006/main" noChangeAspect="1"/>
             </wp:cNvGraphicFramePr>
@@ -6111,7 +6687,7 @@
                   <pic:spPr>
                     <a:xfrm>
                       <a:off x="0" y="0"/>
-                      <a:ext cx="4854367" cy="3825873"/>
+                      <a:ext cx="2114311" cy="3952175"/>
                     </a:xfrm>
                     <a:prstGeom prst="rect">
                       <a:avLst/>
@@ -6123,27 +6699,133 @@
           </wp:inline>
         </w:drawing>
       </w:r>
-      <w:bookmarkStart w:id="22" w:name="_Toc429059812"/>
+      <w:r>
+        <w:t xml:space="preserve"> </w:t>
+      </w:r>
+      <w:r>
+        <w:drawing>
+          <wp:inline distT="0" distB="0" distL="0" distR="0" wp14:anchorId="44FEE0E4" wp14:editId="712A6509">
+            <wp:extent cx="2103842" cy="3919627"/>
+            <wp:effectExtent l="0" t="0" r="0" b="5080"/>
+            <wp:docPr id="10" name="Immagine 10"/>
+            <wp:cNvGraphicFramePr>
+              <a:graphicFrameLocks xmlns:a="http://schemas.openxmlformats.org/drawingml/2006/main" noChangeAspect="1"/>
+            </wp:cNvGraphicFramePr>
+            <a:graphic xmlns:a="http://schemas.openxmlformats.org/drawingml/2006/main">
+              <a:graphicData uri="http://schemas.openxmlformats.org/drawingml/2006/picture">
+                <pic:pic xmlns:pic="http://schemas.openxmlformats.org/drawingml/2006/picture">
+                  <pic:nvPicPr>
+                    <pic:cNvPr id="1" name=""/>
+                    <pic:cNvPicPr/>
+                  </pic:nvPicPr>
+                  <pic:blipFill>
+                    <a:blip r:embed="rId13"/>
+                    <a:stretch>
+                      <a:fillRect/>
+                    </a:stretch>
+                  </pic:blipFill>
+                  <pic:spPr>
+                    <a:xfrm>
+                      <a:off x="0" y="0"/>
+                      <a:ext cx="2114641" cy="3939747"/>
+                    </a:xfrm>
+                    <a:prstGeom prst="rect">
+                      <a:avLst/>
+                    </a:prstGeom>
+                  </pic:spPr>
+                </pic:pic>
+              </a:graphicData>
+            </a:graphic>
+          </wp:inline>
+        </w:drawing>
+      </w:r>
     </w:p>
     <w:p/>
+    <w:p/>
+    <w:p>
+      <w:pPr>
+        <w:rPr>
+          <w:color w:val="FF0000"/>
+          <w:sz w:val="32"/>
+          <w:szCs w:val="32"/>
+        </w:rPr>
+      </w:pPr>
+      <w:r>
+        <w:rPr>
+          <w:color w:val="FF0000"/>
+          <w:sz w:val="32"/>
+          <w:szCs w:val="32"/>
+        </w:rPr>
+        <w:t xml:space="preserve">DA METTERE </w:t>
+      </w:r>
+      <w:r>
+        <w:rPr>
+          <w:color w:val="FF0000"/>
+          <w:sz w:val="32"/>
+          <w:szCs w:val="32"/>
+        </w:rPr>
+        <w:t>ALTRE IMMAGINI DI MOCKUP</w:t>
+      </w:r>
+    </w:p>
+    <w:p>
+      <w:pPr>
+        <w:pStyle w:val="Titolo3"/>
+      </w:pPr>
+      <w:bookmarkStart w:id="25" w:name="_Toc210383592"/>
+      <w:r>
+        <w:t>UI</w:t>
+      </w:r>
+      <w:r>
+        <w:t xml:space="preserve"> finale</w:t>
+      </w:r>
+      <w:bookmarkEnd w:id="25"/>
+    </w:p>
+    <w:p>
+      <w:r>
+        <w:t>Le interfacce qui riportate rappresentano la UI effettiva dell’applicazione, così come è stata realizzata nella sua versione finale. Esse non sono più bozze o prototipi, ma le schermate definitive che compongono l’app, sviluppate sulla base delle scelte grafiche e funzionali stabilite durante il progetto. Questa UI riflette l’aspetto reale dell’applicazione e mostra in modo concreto come l’utente interagisce con i vari elementi e le funzionalità previste.</w:t>
+      </w:r>
+      <w:r>
+        <w:t xml:space="preserve"> Esso segue le orme del mockup visualizzato precedentemente.</w:t>
+      </w:r>
+    </w:p>
+    <w:p/>
+    <w:p/>
+    <w:p/>
+    <w:p>
+      <w:pPr>
+        <w:rPr>
+          <w:color w:val="FF0000"/>
+          <w:sz w:val="32"/>
+          <w:szCs w:val="32"/>
+        </w:rPr>
+      </w:pPr>
+      <w:r>
+        <w:rPr>
+          <w:color w:val="FF0000"/>
+          <w:sz w:val="32"/>
+          <w:szCs w:val="32"/>
+        </w:rPr>
+        <w:t>DA METTERE IMMAGINI QUANDO FINISCE IL PROGETTO</w:t>
+      </w:r>
+    </w:p>
     <w:p>
       <w:pPr>
         <w:pStyle w:val="Titolo2"/>
       </w:pPr>
-      <w:bookmarkStart w:id="23" w:name="_Toc210375874"/>
+      <w:bookmarkStart w:id="26" w:name="_Toc210383593"/>
       <w:r>
         <w:lastRenderedPageBreak/>
         <w:t>Design procedurale</w:t>
       </w:r>
-      <w:bookmarkEnd w:id="22"/>
       <w:bookmarkEnd w:id="23"/>
+      <w:bookmarkEnd w:id="26"/>
     </w:p>
     <w:p>
       <w:r>
         <w:drawing>
-          <wp:inline distT="0" distB="0" distL="0" distR="0" wp14:anchorId="2FAFCADA" wp14:editId="7B85880E">
-            <wp:extent cx="3712322" cy="6505575"/>
-            <wp:effectExtent l="0" t="0" r="2540" b="0"/>
+          <wp:inline distT="0" distB="0" distL="0" distR="0" wp14:anchorId="2FAFCADA" wp14:editId="7742F69B">
+            <wp:extent cx="4537495" cy="7951631"/>
+            <wp:effectExtent l="0" t="0" r="0" b="0"/>
             <wp:docPr id="8" name="Immagine 8"/>
             <wp:cNvGraphicFramePr>
               <a:graphicFrameLocks xmlns:a="http://schemas.openxmlformats.org/drawingml/2006/main" noChangeAspect="1"/>
@@ -6158,7 +6840,7 @@
                     </pic:cNvPicPr>
                   </pic:nvPicPr>
                   <pic:blipFill>
-                    <a:blip r:embed="rId13">
+                    <a:blip r:embed="rId14">
                       <a:extLst>
                         <a:ext uri="{28A0092B-C50C-407E-A947-70E740481C1C}">
                           <a14:useLocalDpi xmlns:a14="http://schemas.microsoft.com/office/drawing/2010/main" val="0"/>
@@ -6173,7 +6855,7 @@
                   <pic:spPr bwMode="auto">
                     <a:xfrm>
                       <a:off x="0" y="0"/>
-                      <a:ext cx="3733291" cy="6542322"/>
+                      <a:ext cx="4571354" cy="8010967"/>
                     </a:xfrm>
                     <a:prstGeom prst="rect">
                       <a:avLst/>
@@ -6200,14 +6882,14 @@
           <w:bottom w:val="single" w:sz="4" w:space="1" w:color="auto"/>
         </w:pBdr>
       </w:pPr>
-      <w:bookmarkStart w:id="24" w:name="_Toc461179222"/>
-      <w:bookmarkStart w:id="25" w:name="_Toc210375875"/>
+      <w:bookmarkStart w:id="27" w:name="_Toc461179222"/>
+      <w:bookmarkStart w:id="28" w:name="_Toc210383594"/>
       <w:r>
         <w:lastRenderedPageBreak/>
         <w:t>Implementazione</w:t>
       </w:r>
-      <w:bookmarkEnd w:id="24"/>
-      <w:bookmarkEnd w:id="25"/>
+      <w:bookmarkEnd w:id="27"/>
+      <w:bookmarkEnd w:id="28"/>
     </w:p>
     <w:p>
       <w:r>
@@ -6267,25 +6949,25 @@
       <w:pPr>
         <w:pStyle w:val="Titolo1"/>
       </w:pPr>
-      <w:bookmarkStart w:id="26" w:name="_Toc461179223"/>
-      <w:bookmarkStart w:id="27" w:name="_Toc210375876"/>
+      <w:bookmarkStart w:id="29" w:name="_Toc461179223"/>
+      <w:bookmarkStart w:id="30" w:name="_Toc210383595"/>
       <w:r>
         <w:t>Test</w:t>
       </w:r>
-      <w:bookmarkEnd w:id="26"/>
-      <w:bookmarkEnd w:id="27"/>
+      <w:bookmarkEnd w:id="29"/>
+      <w:bookmarkEnd w:id="30"/>
     </w:p>
     <w:p>
       <w:pPr>
         <w:pStyle w:val="Titolo2"/>
       </w:pPr>
-      <w:bookmarkStart w:id="28" w:name="_Toc461179224"/>
-      <w:bookmarkStart w:id="29" w:name="_Toc210375877"/>
+      <w:bookmarkStart w:id="31" w:name="_Toc461179224"/>
+      <w:bookmarkStart w:id="32" w:name="_Toc210383596"/>
       <w:r>
         <w:t>Protocollo di test</w:t>
       </w:r>
-      <w:bookmarkEnd w:id="28"/>
-      <w:bookmarkEnd w:id="29"/>
+      <w:bookmarkEnd w:id="31"/>
+      <w:bookmarkEnd w:id="32"/>
     </w:p>
     <w:p>
       <w:r>
@@ -6964,7 +7646,7 @@
           <w:lang w:val="en-US"/>
         </w:rPr>
       </w:pPr>
-      <w:bookmarkStart w:id="30" w:name="_Toc461179225"/>
+      <w:bookmarkStart w:id="33" w:name="_Toc461179225"/>
       <w:r>
         <w:rPr>
           <w:lang w:val="en-US"/>
@@ -6976,13 +7658,13 @@
       <w:pPr>
         <w:pStyle w:val="Titolo2"/>
       </w:pPr>
-      <w:bookmarkStart w:id="31" w:name="_Toc210375878"/>
+      <w:bookmarkStart w:id="34" w:name="_Toc210383597"/>
       <w:r>
         <w:lastRenderedPageBreak/>
         <w:t>Risultati test</w:t>
       </w:r>
-      <w:bookmarkEnd w:id="30"/>
-      <w:bookmarkEnd w:id="31"/>
+      <w:bookmarkEnd w:id="33"/>
+      <w:bookmarkEnd w:id="34"/>
     </w:p>
     <w:p>
       <w:r>
@@ -6993,16 +7675,16 @@
       <w:pPr>
         <w:pStyle w:val="Titolo2"/>
       </w:pPr>
-      <w:bookmarkStart w:id="32" w:name="_Toc461179226"/>
-      <w:bookmarkStart w:id="33" w:name="_Toc210375879"/>
+      <w:bookmarkStart w:id="35" w:name="_Toc461179226"/>
+      <w:bookmarkStart w:id="36" w:name="_Toc210383598"/>
       <w:r>
         <w:t>Mancanze</w:t>
       </w:r>
       <w:r>
         <w:t>/limitazioni conosciute</w:t>
       </w:r>
-      <w:bookmarkEnd w:id="32"/>
-      <w:bookmarkEnd w:id="33"/>
+      <w:bookmarkEnd w:id="35"/>
+      <w:bookmarkEnd w:id="36"/>
     </w:p>
     <w:p>
       <w:r>
@@ -7013,13 +7695,13 @@
       <w:pPr>
         <w:pStyle w:val="Titolo1"/>
       </w:pPr>
-      <w:bookmarkStart w:id="34" w:name="_Toc461179227"/>
-      <w:bookmarkStart w:id="35" w:name="_Toc210375880"/>
+      <w:bookmarkStart w:id="37" w:name="_Toc461179227"/>
+      <w:bookmarkStart w:id="38" w:name="_Toc210383599"/>
       <w:r>
         <w:t>Consuntivo</w:t>
       </w:r>
-      <w:bookmarkEnd w:id="34"/>
-      <w:bookmarkEnd w:id="35"/>
+      <w:bookmarkEnd w:id="37"/>
+      <w:bookmarkEnd w:id="38"/>
     </w:p>
     <w:p>
       <w:r>
@@ -7042,13 +7724,13 @@
       <w:pPr>
         <w:pStyle w:val="Titolo1"/>
       </w:pPr>
-      <w:bookmarkStart w:id="36" w:name="_Toc461179228"/>
-      <w:bookmarkStart w:id="37" w:name="_Toc210375881"/>
+      <w:bookmarkStart w:id="39" w:name="_Toc461179228"/>
+      <w:bookmarkStart w:id="40" w:name="_Toc210383600"/>
       <w:r>
         <w:t>Conclusioni</w:t>
       </w:r>
-      <w:bookmarkEnd w:id="36"/>
-      <w:bookmarkEnd w:id="37"/>
+      <w:bookmarkEnd w:id="39"/>
+      <w:bookmarkEnd w:id="40"/>
     </w:p>
     <w:p>
       <w:r>
@@ -7095,13 +7777,13 @@
       <w:pPr>
         <w:pStyle w:val="Titolo2"/>
       </w:pPr>
-      <w:bookmarkStart w:id="38" w:name="_Toc461179229"/>
-      <w:bookmarkStart w:id="39" w:name="_Toc210375882"/>
+      <w:bookmarkStart w:id="41" w:name="_Toc461179229"/>
+      <w:bookmarkStart w:id="42" w:name="_Toc210383601"/>
       <w:r>
         <w:t>Sviluppi futuri</w:t>
       </w:r>
-      <w:bookmarkEnd w:id="38"/>
-      <w:bookmarkEnd w:id="39"/>
+      <w:bookmarkEnd w:id="41"/>
+      <w:bookmarkEnd w:id="42"/>
     </w:p>
     <w:p>
       <w:r>
@@ -7113,20 +7795,20 @@
       <w:pPr>
         <w:pStyle w:val="Puntoelenco"/>
         <w:rPr>
-          <w:color w:val="FF0000"/>
+          <w:color w:val="00B0F0"/>
         </w:rPr>
       </w:pPr>
       <w:r>
         <w:rPr>
           <w:b/>
           <w:bCs/>
-          <w:color w:val="FF0000"/>
+          <w:color w:val="00B0F0"/>
         </w:rPr>
         <w:t>(Widget per la home</w:t>
       </w:r>
       <w:r>
         <w:rPr>
-          <w:color w:val="FF0000"/>
+          <w:color w:val="00B0F0"/>
         </w:rPr>
         <w:t>: un piccolo pulsante/emoji da toccare subito senza aprire l’app (per registrare più velocemente l’umore).)</w:t>
       </w:r>
@@ -7135,12 +7817,12 @@
       <w:pPr>
         <w:pStyle w:val="Puntoelenco"/>
         <w:rPr>
-          <w:color w:val="FF0000"/>
-        </w:rPr>
-      </w:pPr>
-      <w:r>
-        <w:rPr>
-          <w:color w:val="FF0000"/>
+          <w:color w:val="00B0F0"/>
+        </w:rPr>
+      </w:pPr>
+      <w:r>
+        <w:rPr>
+          <w:color w:val="00B0F0"/>
         </w:rPr>
         <w:t xml:space="preserve">(Se possibile con il tempo, una implementazione di IA per dare consigli migliori o per analizzare i dati nel modo più efficente.) </w:t>
       </w:r>
@@ -7149,8 +7831,8 @@
       <w:pPr>
         <w:pStyle w:val="Titolo2"/>
       </w:pPr>
-      <w:bookmarkStart w:id="40" w:name="_Toc461179230"/>
-      <w:bookmarkStart w:id="41" w:name="_Toc210375883"/>
+      <w:bookmarkStart w:id="43" w:name="_Toc461179230"/>
+      <w:bookmarkStart w:id="44" w:name="_Toc210383602"/>
       <w:r>
         <w:t>C</w:t>
       </w:r>
@@ -7160,8 +7842,8 @@
       <w:r>
         <w:t>nsiderazioni personali</w:t>
       </w:r>
-      <w:bookmarkEnd w:id="40"/>
-      <w:bookmarkEnd w:id="41"/>
+      <w:bookmarkEnd w:id="43"/>
+      <w:bookmarkEnd w:id="44"/>
     </w:p>
     <w:p>
       <w:r>
@@ -7175,12 +7857,12 @@
       <w:pPr>
         <w:pStyle w:val="Titolo1"/>
       </w:pPr>
-      <w:bookmarkStart w:id="42" w:name="_Toc461179232"/>
-      <w:bookmarkStart w:id="43" w:name="_Toc210375884"/>
+      <w:bookmarkStart w:id="45" w:name="_Toc210383603"/>
+      <w:bookmarkStart w:id="46" w:name="_Toc461179232"/>
       <w:r>
         <w:t>Glossario</w:t>
       </w:r>
-      <w:bookmarkEnd w:id="43"/>
+      <w:bookmarkEnd w:id="45"/>
     </w:p>
     <w:p>
       <w:r>
@@ -7359,23 +8041,23 @@
       <w:pPr>
         <w:pStyle w:val="Titolo1"/>
       </w:pPr>
-      <w:bookmarkStart w:id="44" w:name="_Toc210375885"/>
+      <w:bookmarkStart w:id="47" w:name="_Toc210383604"/>
       <w:r>
         <w:lastRenderedPageBreak/>
         <w:t>Bibliografia</w:t>
       </w:r>
-      <w:bookmarkEnd w:id="44"/>
+      <w:bookmarkEnd w:id="47"/>
     </w:p>
     <w:p>
       <w:pPr>
         <w:pStyle w:val="Titolo2"/>
       </w:pPr>
-      <w:bookmarkStart w:id="45" w:name="_Toc210375886"/>
+      <w:bookmarkStart w:id="48" w:name="_Toc210383605"/>
       <w:r>
         <w:t>Bibliografia per articoli di riviste:</w:t>
       </w:r>
-      <w:bookmarkEnd w:id="42"/>
-      <w:bookmarkEnd w:id="45"/>
+      <w:bookmarkEnd w:id="46"/>
+      <w:bookmarkEnd w:id="48"/>
     </w:p>
     <w:p>
       <w:pPr>
@@ -7445,13 +8127,13 @@
       <w:pPr>
         <w:pStyle w:val="Titolo2"/>
       </w:pPr>
-      <w:bookmarkStart w:id="46" w:name="_Toc461179233"/>
-      <w:bookmarkStart w:id="47" w:name="_Toc210375887"/>
+      <w:bookmarkStart w:id="49" w:name="_Toc461179233"/>
+      <w:bookmarkStart w:id="50" w:name="_Toc210383606"/>
       <w:r>
         <w:t>Bibliografia per libri</w:t>
       </w:r>
-      <w:bookmarkEnd w:id="46"/>
-      <w:bookmarkEnd w:id="47"/>
+      <w:bookmarkEnd w:id="49"/>
+      <w:bookmarkEnd w:id="50"/>
     </w:p>
     <w:p>
       <w:pPr>
@@ -7528,18 +8210,18 @@
           <w:b/>
         </w:rPr>
       </w:pPr>
-      <w:bookmarkStart w:id="48" w:name="_Toc461179234"/>
+      <w:bookmarkStart w:id="51" w:name="_Toc461179234"/>
     </w:p>
     <w:p>
       <w:pPr>
         <w:pStyle w:val="Titolo2"/>
       </w:pPr>
-      <w:bookmarkStart w:id="49" w:name="_Toc210375888"/>
+      <w:bookmarkStart w:id="52" w:name="_Toc210383607"/>
       <w:r>
         <w:t>Sitografia</w:t>
       </w:r>
-      <w:bookmarkEnd w:id="48"/>
-      <w:bookmarkEnd w:id="49"/>
+      <w:bookmarkEnd w:id="51"/>
+      <w:bookmarkEnd w:id="52"/>
     </w:p>
     <w:p>
       <w:pPr>
@@ -7647,13 +8329,13 @@
       <w:pPr>
         <w:pStyle w:val="Titolo1"/>
       </w:pPr>
-      <w:bookmarkStart w:id="50" w:name="_Toc461179235"/>
-      <w:bookmarkStart w:id="51" w:name="_Toc210375889"/>
+      <w:bookmarkStart w:id="53" w:name="_Toc461179235"/>
+      <w:bookmarkStart w:id="54" w:name="_Toc210383608"/>
       <w:r>
         <w:t>Allegati</w:t>
       </w:r>
-      <w:bookmarkEnd w:id="50"/>
-      <w:bookmarkEnd w:id="51"/>
+      <w:bookmarkEnd w:id="53"/>
+      <w:bookmarkEnd w:id="54"/>
     </w:p>
     <w:p>
       <w:r>
@@ -7770,10 +8452,10 @@
       </w:pPr>
     </w:p>
     <w:sectPr>
-      <w:headerReference w:type="default" r:id="rId14"/>
-      <w:footerReference w:type="default" r:id="rId15"/>
-      <w:headerReference w:type="first" r:id="rId16"/>
-      <w:footerReference w:type="first" r:id="rId17"/>
+      <w:headerReference w:type="default" r:id="rId15"/>
+      <w:footerReference w:type="default" r:id="rId16"/>
+      <w:headerReference w:type="first" r:id="rId17"/>
+      <w:footerReference w:type="first" r:id="rId18"/>
       <w:pgSz w:w="11906" w:h="16838"/>
       <w:pgMar w:top="1985" w:right="1134" w:bottom="1418" w:left="1134" w:header="567" w:footer="567" w:gutter="0"/>
       <w:pgNumType w:start="1"/>
@@ -11544,7 +12226,6 @@
   <w:style w:type="character" w:default="1" w:styleId="Carpredefinitoparagrafo">
     <w:name w:val="Default Paragraph Font"/>
     <w:uiPriority w:val="1"/>
-    <w:semiHidden/>
     <w:unhideWhenUsed/>
   </w:style>
   <w:style w:type="table" w:default="1" w:styleId="Tabellanormale">

</xml_diff>

<commit_message>
Commit del 14.11.25: DB aggiornato, controlli aggiunti, sviluppo pagina impostazioni utente
</commit_message>
<xml_diff>
--- a/3_Documentazione/DocumentazioneMentalMood.docx
+++ b/3_Documentazione/DocumentazioneMentalMood.docx
@@ -6560,10 +6560,10 @@
     <w:p>
       <w:r>
         <w:drawing>
-          <wp:inline distT="0" distB="0" distL="0" distR="0" wp14:anchorId="61E1A3DC" wp14:editId="2C355554">
-            <wp:extent cx="5143500" cy="3067050"/>
+          <wp:inline distT="0" distB="0" distL="0" distR="0" wp14:anchorId="1E100BB1" wp14:editId="1B1ACFF4">
+            <wp:extent cx="5143500" cy="3105150"/>
             <wp:effectExtent l="0" t="0" r="0" b="0"/>
-            <wp:docPr id="5" name="Immagine 5"/>
+            <wp:docPr id="6" name="Immagine 6"/>
             <wp:cNvGraphicFramePr>
               <a:graphicFrameLocks xmlns:a="http://schemas.openxmlformats.org/drawingml/2006/main" noChangeAspect="1"/>
             </wp:cNvGraphicFramePr>
@@ -6592,7 +6592,7 @@
                   <pic:spPr bwMode="auto">
                     <a:xfrm>
                       <a:off x="0" y="0"/>
-                      <a:ext cx="5143500" cy="3067050"/>
+                      <a:ext cx="5143500" cy="3105150"/>
                     </a:xfrm>
                     <a:prstGeom prst="rect">
                       <a:avLst/>
@@ -6611,7 +6611,15 @@
     </w:p>
     <w:p/>
     <w:p>
-      <w:r>
+      <w:pPr>
+        <w:rPr>
+          <w:color w:val="FF0000"/>
+        </w:rPr>
+      </w:pPr>
+      <w:r>
+        <w:rPr>
+          <w:color w:val="FF0000"/>
+        </w:rPr>
         <w:t>Il database è strutturato in 3 tabelle principali. La prima è dedicata alla memorizzazione dei consigli che vengono mostrati all’utente, generati in base al suo stato d’animo (o valore) registrato. La seconda tabella contiene i dati personali dell’utente, come username, nome completo e data di nascita. Questa è collegata a una terza tabella, dedicata alle emozioni, che registra l’umore selezionato dall’utente in una data specifica. Grazie a questa relazione è possibile creare uno storico delle emozioni, permettendo di consultare in seguito i dati passati e analizzare l’evoluzione nel tempo.</w:t>
       </w:r>
     </w:p>
@@ -8541,7 +8549,7 @@
       <w:rPr>
         <w:lang w:val="fr-CH"/>
       </w:rPr>
-      <w:t>31.10.2025</w:t>
+      <w:t>14.11.2025</w:t>
     </w:r>
     <w:r>
       <w:fldChar w:fldCharType="end"/>

</xml_diff>